<commit_message>
update the living word document
</commit_message>
<xml_diff>
--- a/New Microsoft Word Document.docx
+++ b/New Microsoft Word Document.docx
@@ -13978,6 +13978,1833 @@
           <w:szCs w:val="24"/>
         </w:rPr>
       </w:pPr>
+      <w:r>
+        <w:rPr>
+          <w:rFonts w:ascii="Franklin Gothic Book" w:hAnsi="Franklin Gothic Book"/>
+          <w:sz w:val="24"/>
+          <w:szCs w:val="24"/>
+        </w:rPr>
+        <w:t>29. add graphic design elements to the character cards, headings, and footer</w:t>
+      </w:r>
+    </w:p>
+    <w:p>
+      <w:pPr>
+        <w:shd w:val="clear" w:color="auto" w:fill="1A1B26"/>
+        <w:spacing w:after="0" w:line="285" w:lineRule="atLeast"/>
+        <w:rPr>
+          <w:rFonts w:ascii="Consolas" w:eastAsia="Times New Roman" w:hAnsi="Consolas" w:cs="Times New Roman"/>
+          <w:color w:val="A9B1D6"/>
+          <w:sz w:val="21"/>
+          <w:szCs w:val="21"/>
+        </w:rPr>
+      </w:pPr>
+      <w:proofErr w:type="gramStart"/>
+      <w:r>
+        <w:rPr>
+          <w:rFonts w:ascii="Consolas" w:eastAsia="Times New Roman" w:hAnsi="Consolas" w:cs="Times New Roman"/>
+          <w:color w:val="E0AF68"/>
+          <w:sz w:val="21"/>
+          <w:szCs w:val="21"/>
+        </w:rPr>
+        <w:t>.</w:t>
+      </w:r>
+      <w:r>
+        <w:rPr>
+          <w:rFonts w:ascii="Consolas" w:eastAsia="Times New Roman" w:hAnsi="Consolas" w:cs="Times New Roman"/>
+          <w:color w:val="9ECE6A"/>
+          <w:sz w:val="21"/>
+          <w:szCs w:val="21"/>
+        </w:rPr>
+        <w:t>card</w:t>
+      </w:r>
+      <w:proofErr w:type="gramEnd"/>
+      <w:r>
+        <w:rPr>
+          <w:rFonts w:ascii="Consolas" w:eastAsia="Times New Roman" w:hAnsi="Consolas" w:cs="Times New Roman"/>
+          <w:color w:val="A9B1D6"/>
+          <w:sz w:val="21"/>
+          <w:szCs w:val="21"/>
+        </w:rPr>
+        <w:t xml:space="preserve"> </w:t>
+      </w:r>
+      <w:r>
+        <w:rPr>
+          <w:rFonts w:ascii="Consolas" w:eastAsia="Times New Roman" w:hAnsi="Consolas" w:cs="Times New Roman"/>
+          <w:color w:val="9ABDF5"/>
+          <w:sz w:val="21"/>
+          <w:szCs w:val="21"/>
+        </w:rPr>
+        <w:t>{</w:t>
+      </w:r>
+    </w:p>
+    <w:p>
+      <w:pPr>
+        <w:shd w:val="clear" w:color="auto" w:fill="1A1B26"/>
+        <w:spacing w:after="0" w:line="285" w:lineRule="atLeast"/>
+        <w:rPr>
+          <w:rFonts w:ascii="Consolas" w:eastAsia="Times New Roman" w:hAnsi="Consolas" w:cs="Times New Roman"/>
+          <w:color w:val="A9B1D6"/>
+          <w:sz w:val="21"/>
+          <w:szCs w:val="21"/>
+        </w:rPr>
+      </w:pPr>
+      <w:r>
+        <w:rPr>
+          <w:rFonts w:ascii="Consolas" w:eastAsia="Times New Roman" w:hAnsi="Consolas" w:cs="Times New Roman"/>
+          <w:color w:val="9ABDF5"/>
+          <w:sz w:val="21"/>
+          <w:szCs w:val="21"/>
+        </w:rPr>
+        <w:lastRenderedPageBreak/>
+        <w:t xml:space="preserve">  </w:t>
+      </w:r>
+      <w:r>
+        <w:rPr>
+          <w:rFonts w:ascii="Consolas" w:eastAsia="Times New Roman" w:hAnsi="Consolas" w:cs="Times New Roman"/>
+          <w:i/>
+          <w:iCs/>
+          <w:color w:val="444B6A"/>
+          <w:sz w:val="21"/>
+          <w:szCs w:val="21"/>
+        </w:rPr>
+        <w:t>/*box model*/</w:t>
+      </w:r>
+    </w:p>
+    <w:p>
+      <w:pPr>
+        <w:shd w:val="clear" w:color="auto" w:fill="1A1B26"/>
+        <w:spacing w:after="0" w:line="285" w:lineRule="atLeast"/>
+        <w:rPr>
+          <w:rFonts w:ascii="Consolas" w:eastAsia="Times New Roman" w:hAnsi="Consolas" w:cs="Times New Roman"/>
+          <w:color w:val="A9B1D6"/>
+          <w:sz w:val="21"/>
+          <w:szCs w:val="21"/>
+        </w:rPr>
+      </w:pPr>
+      <w:r>
+        <w:rPr>
+          <w:rFonts w:ascii="Consolas" w:eastAsia="Times New Roman" w:hAnsi="Consolas" w:cs="Times New Roman"/>
+          <w:color w:val="9ABDF5"/>
+          <w:sz w:val="21"/>
+          <w:szCs w:val="21"/>
+        </w:rPr>
+        <w:t xml:space="preserve">  </w:t>
+      </w:r>
+      <w:r>
+        <w:rPr>
+          <w:rFonts w:ascii="Consolas" w:eastAsia="Times New Roman" w:hAnsi="Consolas" w:cs="Times New Roman"/>
+          <w:color w:val="7AA2F7"/>
+          <w:sz w:val="21"/>
+          <w:szCs w:val="21"/>
+        </w:rPr>
+        <w:t>padding</w:t>
+      </w:r>
+      <w:r>
+        <w:rPr>
+          <w:rFonts w:ascii="Consolas" w:eastAsia="Times New Roman" w:hAnsi="Consolas" w:cs="Times New Roman"/>
+          <w:color w:val="89DDFF"/>
+          <w:sz w:val="21"/>
+          <w:szCs w:val="21"/>
+        </w:rPr>
+        <w:t>:</w:t>
+      </w:r>
+      <w:r>
+        <w:rPr>
+          <w:rFonts w:ascii="Consolas" w:eastAsia="Times New Roman" w:hAnsi="Consolas" w:cs="Times New Roman"/>
+          <w:color w:val="9ABDF5"/>
+          <w:sz w:val="21"/>
+          <w:szCs w:val="21"/>
+        </w:rPr>
+        <w:t xml:space="preserve"> </w:t>
+      </w:r>
+      <w:proofErr w:type="gramStart"/>
+      <w:r>
+        <w:rPr>
+          <w:rFonts w:ascii="Consolas" w:eastAsia="Times New Roman" w:hAnsi="Consolas" w:cs="Times New Roman"/>
+          <w:color w:val="FF9E64"/>
+          <w:sz w:val="21"/>
+          <w:szCs w:val="21"/>
+        </w:rPr>
+        <w:t>1</w:t>
+      </w:r>
+      <w:r>
+        <w:rPr>
+          <w:rFonts w:ascii="Consolas" w:eastAsia="Times New Roman" w:hAnsi="Consolas" w:cs="Times New Roman"/>
+          <w:color w:val="F7768E"/>
+          <w:sz w:val="21"/>
+          <w:szCs w:val="21"/>
+        </w:rPr>
+        <w:t>em</w:t>
+      </w:r>
+      <w:r>
+        <w:rPr>
+          <w:rFonts w:ascii="Consolas" w:eastAsia="Times New Roman" w:hAnsi="Consolas" w:cs="Times New Roman"/>
+          <w:color w:val="89DDFF"/>
+          <w:sz w:val="21"/>
+          <w:szCs w:val="21"/>
+        </w:rPr>
+        <w:t>;</w:t>
+      </w:r>
+      <w:proofErr w:type="gramEnd"/>
+    </w:p>
+    <w:p>
+      <w:pPr>
+        <w:shd w:val="clear" w:color="auto" w:fill="1A1B26"/>
+        <w:spacing w:after="0" w:line="285" w:lineRule="atLeast"/>
+        <w:rPr>
+          <w:rFonts w:ascii="Consolas" w:eastAsia="Times New Roman" w:hAnsi="Consolas" w:cs="Times New Roman"/>
+          <w:color w:val="A9B1D6"/>
+          <w:sz w:val="21"/>
+          <w:szCs w:val="21"/>
+        </w:rPr>
+      </w:pPr>
+      <w:r>
+        <w:rPr>
+          <w:rFonts w:ascii="Consolas" w:eastAsia="Times New Roman" w:hAnsi="Consolas" w:cs="Times New Roman"/>
+          <w:color w:val="9ABDF5"/>
+          <w:sz w:val="21"/>
+          <w:szCs w:val="21"/>
+        </w:rPr>
+        <w:t xml:space="preserve">  </w:t>
+      </w:r>
+      <w:r>
+        <w:rPr>
+          <w:rFonts w:ascii="Consolas" w:eastAsia="Times New Roman" w:hAnsi="Consolas" w:cs="Times New Roman"/>
+          <w:i/>
+          <w:iCs/>
+          <w:color w:val="444B6A"/>
+          <w:sz w:val="21"/>
+          <w:szCs w:val="21"/>
+        </w:rPr>
+        <w:t>/*positioning*/</w:t>
+      </w:r>
+    </w:p>
+    <w:p>
+      <w:pPr>
+        <w:shd w:val="clear" w:color="auto" w:fill="1A1B26"/>
+        <w:spacing w:after="0" w:line="285" w:lineRule="atLeast"/>
+        <w:rPr>
+          <w:rFonts w:ascii="Consolas" w:eastAsia="Times New Roman" w:hAnsi="Consolas" w:cs="Times New Roman"/>
+          <w:color w:val="A9B1D6"/>
+          <w:sz w:val="21"/>
+          <w:szCs w:val="21"/>
+        </w:rPr>
+      </w:pPr>
+      <w:r>
+        <w:rPr>
+          <w:rFonts w:ascii="Consolas" w:eastAsia="Times New Roman" w:hAnsi="Consolas" w:cs="Times New Roman"/>
+          <w:color w:val="9ABDF5"/>
+          <w:sz w:val="21"/>
+          <w:szCs w:val="21"/>
+        </w:rPr>
+        <w:t xml:space="preserve">  </w:t>
+      </w:r>
+      <w:r>
+        <w:rPr>
+          <w:rFonts w:ascii="Consolas" w:eastAsia="Times New Roman" w:hAnsi="Consolas" w:cs="Times New Roman"/>
+          <w:color w:val="7AA2F7"/>
+          <w:sz w:val="21"/>
+          <w:szCs w:val="21"/>
+        </w:rPr>
+        <w:t>margin-left</w:t>
+      </w:r>
+      <w:r>
+        <w:rPr>
+          <w:rFonts w:ascii="Consolas" w:eastAsia="Times New Roman" w:hAnsi="Consolas" w:cs="Times New Roman"/>
+          <w:color w:val="89DDFF"/>
+          <w:sz w:val="21"/>
+          <w:szCs w:val="21"/>
+        </w:rPr>
+        <w:t>:</w:t>
+      </w:r>
+      <w:r>
+        <w:rPr>
+          <w:rFonts w:ascii="Consolas" w:eastAsia="Times New Roman" w:hAnsi="Consolas" w:cs="Times New Roman"/>
+          <w:color w:val="9ABDF5"/>
+          <w:sz w:val="21"/>
+          <w:szCs w:val="21"/>
+        </w:rPr>
+        <w:t xml:space="preserve"> </w:t>
+      </w:r>
+      <w:proofErr w:type="gramStart"/>
+      <w:r>
+        <w:rPr>
+          <w:rFonts w:ascii="Consolas" w:eastAsia="Times New Roman" w:hAnsi="Consolas" w:cs="Times New Roman"/>
+          <w:color w:val="FF9E64"/>
+          <w:sz w:val="21"/>
+          <w:szCs w:val="21"/>
+        </w:rPr>
+        <w:t>auto</w:t>
+      </w:r>
+      <w:r>
+        <w:rPr>
+          <w:rFonts w:ascii="Consolas" w:eastAsia="Times New Roman" w:hAnsi="Consolas" w:cs="Times New Roman"/>
+          <w:color w:val="89DDFF"/>
+          <w:sz w:val="21"/>
+          <w:szCs w:val="21"/>
+        </w:rPr>
+        <w:t>;</w:t>
+      </w:r>
+      <w:proofErr w:type="gramEnd"/>
+    </w:p>
+    <w:p>
+      <w:pPr>
+        <w:shd w:val="clear" w:color="auto" w:fill="1A1B26"/>
+        <w:spacing w:after="0" w:line="285" w:lineRule="atLeast"/>
+        <w:rPr>
+          <w:rFonts w:ascii="Consolas" w:eastAsia="Times New Roman" w:hAnsi="Consolas" w:cs="Times New Roman"/>
+          <w:color w:val="A9B1D6"/>
+          <w:sz w:val="21"/>
+          <w:szCs w:val="21"/>
+        </w:rPr>
+      </w:pPr>
+      <w:r>
+        <w:rPr>
+          <w:rFonts w:ascii="Consolas" w:eastAsia="Times New Roman" w:hAnsi="Consolas" w:cs="Times New Roman"/>
+          <w:color w:val="9ABDF5"/>
+          <w:sz w:val="21"/>
+          <w:szCs w:val="21"/>
+        </w:rPr>
+        <w:t xml:space="preserve">  </w:t>
+      </w:r>
+      <w:r>
+        <w:rPr>
+          <w:rFonts w:ascii="Consolas" w:eastAsia="Times New Roman" w:hAnsi="Consolas" w:cs="Times New Roman"/>
+          <w:color w:val="7AA2F7"/>
+          <w:sz w:val="21"/>
+          <w:szCs w:val="21"/>
+        </w:rPr>
+        <w:t>margin-right</w:t>
+      </w:r>
+      <w:r>
+        <w:rPr>
+          <w:rFonts w:ascii="Consolas" w:eastAsia="Times New Roman" w:hAnsi="Consolas" w:cs="Times New Roman"/>
+          <w:color w:val="89DDFF"/>
+          <w:sz w:val="21"/>
+          <w:szCs w:val="21"/>
+        </w:rPr>
+        <w:t>:</w:t>
+      </w:r>
+      <w:r>
+        <w:rPr>
+          <w:rFonts w:ascii="Consolas" w:eastAsia="Times New Roman" w:hAnsi="Consolas" w:cs="Times New Roman"/>
+          <w:color w:val="9ABDF5"/>
+          <w:sz w:val="21"/>
+          <w:szCs w:val="21"/>
+        </w:rPr>
+        <w:t xml:space="preserve"> </w:t>
+      </w:r>
+      <w:proofErr w:type="gramStart"/>
+      <w:r>
+        <w:rPr>
+          <w:rFonts w:ascii="Consolas" w:eastAsia="Times New Roman" w:hAnsi="Consolas" w:cs="Times New Roman"/>
+          <w:color w:val="FF9E64"/>
+          <w:sz w:val="21"/>
+          <w:szCs w:val="21"/>
+        </w:rPr>
+        <w:t>auto</w:t>
+      </w:r>
+      <w:r>
+        <w:rPr>
+          <w:rFonts w:ascii="Consolas" w:eastAsia="Times New Roman" w:hAnsi="Consolas" w:cs="Times New Roman"/>
+          <w:color w:val="89DDFF"/>
+          <w:sz w:val="21"/>
+          <w:szCs w:val="21"/>
+        </w:rPr>
+        <w:t>;</w:t>
+      </w:r>
+      <w:proofErr w:type="gramEnd"/>
+    </w:p>
+    <w:p>
+      <w:pPr>
+        <w:shd w:val="clear" w:color="auto" w:fill="1A1B26"/>
+        <w:spacing w:after="0" w:line="285" w:lineRule="atLeast"/>
+        <w:rPr>
+          <w:rFonts w:ascii="Consolas" w:eastAsia="Times New Roman" w:hAnsi="Consolas" w:cs="Times New Roman"/>
+          <w:color w:val="A9B1D6"/>
+          <w:sz w:val="21"/>
+          <w:szCs w:val="21"/>
+        </w:rPr>
+      </w:pPr>
+      <w:r>
+        <w:rPr>
+          <w:rFonts w:ascii="Consolas" w:eastAsia="Times New Roman" w:hAnsi="Consolas" w:cs="Times New Roman"/>
+          <w:color w:val="9ABDF5"/>
+          <w:sz w:val="21"/>
+          <w:szCs w:val="21"/>
+        </w:rPr>
+        <w:t xml:space="preserve">  </w:t>
+      </w:r>
+      <w:r>
+        <w:rPr>
+          <w:rFonts w:ascii="Consolas" w:eastAsia="Times New Roman" w:hAnsi="Consolas" w:cs="Times New Roman"/>
+          <w:i/>
+          <w:iCs/>
+          <w:color w:val="444B6A"/>
+          <w:sz w:val="21"/>
+          <w:szCs w:val="21"/>
+        </w:rPr>
+        <w:t>/*</w:t>
+      </w:r>
+      <w:proofErr w:type="spellStart"/>
+      <w:r>
+        <w:rPr>
+          <w:rFonts w:ascii="Consolas" w:eastAsia="Times New Roman" w:hAnsi="Consolas" w:cs="Times New Roman"/>
+          <w:i/>
+          <w:iCs/>
+          <w:color w:val="444B6A"/>
+          <w:sz w:val="21"/>
+          <w:szCs w:val="21"/>
+        </w:rPr>
+        <w:t>msc</w:t>
+      </w:r>
+      <w:proofErr w:type="spellEnd"/>
+      <w:r>
+        <w:rPr>
+          <w:rFonts w:ascii="Consolas" w:eastAsia="Times New Roman" w:hAnsi="Consolas" w:cs="Times New Roman"/>
+          <w:i/>
+          <w:iCs/>
+          <w:color w:val="444B6A"/>
+          <w:sz w:val="21"/>
+          <w:szCs w:val="21"/>
+        </w:rPr>
+        <w:t>*/</w:t>
+      </w:r>
+    </w:p>
+    <w:p>
+      <w:pPr>
+        <w:shd w:val="clear" w:color="auto" w:fill="1A1B26"/>
+        <w:spacing w:after="0" w:line="285" w:lineRule="atLeast"/>
+        <w:rPr>
+          <w:rFonts w:ascii="Consolas" w:eastAsia="Times New Roman" w:hAnsi="Consolas" w:cs="Times New Roman"/>
+          <w:color w:val="A9B1D6"/>
+          <w:sz w:val="21"/>
+          <w:szCs w:val="21"/>
+        </w:rPr>
+      </w:pPr>
+      <w:r>
+        <w:rPr>
+          <w:rFonts w:ascii="Consolas" w:eastAsia="Times New Roman" w:hAnsi="Consolas" w:cs="Times New Roman"/>
+          <w:color w:val="9ABDF5"/>
+          <w:sz w:val="21"/>
+          <w:szCs w:val="21"/>
+        </w:rPr>
+        <w:t xml:space="preserve">  </w:t>
+      </w:r>
+      <w:r>
+        <w:rPr>
+          <w:rFonts w:ascii="Consolas" w:eastAsia="Times New Roman" w:hAnsi="Consolas" w:cs="Times New Roman"/>
+          <w:color w:val="7AA2F7"/>
+          <w:sz w:val="21"/>
+          <w:szCs w:val="21"/>
+        </w:rPr>
+        <w:t>border</w:t>
+      </w:r>
+      <w:r>
+        <w:rPr>
+          <w:rFonts w:ascii="Consolas" w:eastAsia="Times New Roman" w:hAnsi="Consolas" w:cs="Times New Roman"/>
+          <w:color w:val="89DDFF"/>
+          <w:sz w:val="21"/>
+          <w:szCs w:val="21"/>
+        </w:rPr>
+        <w:t>:</w:t>
+      </w:r>
+      <w:r>
+        <w:rPr>
+          <w:rFonts w:ascii="Consolas" w:eastAsia="Times New Roman" w:hAnsi="Consolas" w:cs="Times New Roman"/>
+          <w:color w:val="9ABDF5"/>
+          <w:sz w:val="21"/>
+          <w:szCs w:val="21"/>
+        </w:rPr>
+        <w:t xml:space="preserve"> </w:t>
+      </w:r>
+      <w:r>
+        <w:rPr>
+          <w:rFonts w:ascii="Consolas" w:eastAsia="Times New Roman" w:hAnsi="Consolas" w:cs="Times New Roman"/>
+          <w:color w:val="FF9E64"/>
+          <w:sz w:val="21"/>
+          <w:szCs w:val="21"/>
+        </w:rPr>
+        <w:t>1</w:t>
+      </w:r>
+      <w:r>
+        <w:rPr>
+          <w:rFonts w:ascii="Consolas" w:eastAsia="Times New Roman" w:hAnsi="Consolas" w:cs="Times New Roman"/>
+          <w:color w:val="F7768E"/>
+          <w:sz w:val="21"/>
+          <w:szCs w:val="21"/>
+        </w:rPr>
+        <w:t>px</w:t>
+      </w:r>
+      <w:r>
+        <w:rPr>
+          <w:rFonts w:ascii="Consolas" w:eastAsia="Times New Roman" w:hAnsi="Consolas" w:cs="Times New Roman"/>
+          <w:color w:val="BB9AF7"/>
+          <w:sz w:val="21"/>
+          <w:szCs w:val="21"/>
+        </w:rPr>
+        <w:t xml:space="preserve"> </w:t>
+      </w:r>
+      <w:proofErr w:type="gramStart"/>
+      <w:r>
+        <w:rPr>
+          <w:rFonts w:ascii="Consolas" w:eastAsia="Times New Roman" w:hAnsi="Consolas" w:cs="Times New Roman"/>
+          <w:color w:val="FF9E64"/>
+          <w:sz w:val="21"/>
+          <w:szCs w:val="21"/>
+        </w:rPr>
+        <w:t>solid</w:t>
+      </w:r>
+      <w:r>
+        <w:rPr>
+          <w:rFonts w:ascii="Consolas" w:eastAsia="Times New Roman" w:hAnsi="Consolas" w:cs="Times New Roman"/>
+          <w:color w:val="89DDFF"/>
+          <w:sz w:val="21"/>
+          <w:szCs w:val="21"/>
+        </w:rPr>
+        <w:t>;</w:t>
+      </w:r>
+      <w:proofErr w:type="gramEnd"/>
+    </w:p>
+    <w:p>
+      <w:pPr>
+        <w:shd w:val="clear" w:color="auto" w:fill="1A1B26"/>
+        <w:spacing w:after="0" w:line="285" w:lineRule="atLeast"/>
+        <w:rPr>
+          <w:rFonts w:ascii="Consolas" w:eastAsia="Times New Roman" w:hAnsi="Consolas" w:cs="Times New Roman"/>
+          <w:color w:val="A9B1D6"/>
+          <w:sz w:val="21"/>
+          <w:szCs w:val="21"/>
+        </w:rPr>
+      </w:pPr>
+      <w:r>
+        <w:rPr>
+          <w:rFonts w:ascii="Consolas" w:eastAsia="Times New Roman" w:hAnsi="Consolas" w:cs="Times New Roman"/>
+          <w:color w:val="9ABDF5"/>
+          <w:sz w:val="21"/>
+          <w:szCs w:val="21"/>
+        </w:rPr>
+        <w:t xml:space="preserve">  </w:t>
+      </w:r>
+      <w:r>
+        <w:rPr>
+          <w:rFonts w:ascii="Consolas" w:eastAsia="Times New Roman" w:hAnsi="Consolas" w:cs="Times New Roman"/>
+          <w:color w:val="7AA2F7"/>
+          <w:sz w:val="21"/>
+          <w:szCs w:val="21"/>
+        </w:rPr>
+        <w:t>border-radius</w:t>
+      </w:r>
+      <w:r>
+        <w:rPr>
+          <w:rFonts w:ascii="Consolas" w:eastAsia="Times New Roman" w:hAnsi="Consolas" w:cs="Times New Roman"/>
+          <w:color w:val="89DDFF"/>
+          <w:sz w:val="21"/>
+          <w:szCs w:val="21"/>
+        </w:rPr>
+        <w:t>:</w:t>
+      </w:r>
+      <w:r>
+        <w:rPr>
+          <w:rFonts w:ascii="Consolas" w:eastAsia="Times New Roman" w:hAnsi="Consolas" w:cs="Times New Roman"/>
+          <w:color w:val="9ABDF5"/>
+          <w:sz w:val="21"/>
+          <w:szCs w:val="21"/>
+        </w:rPr>
+        <w:t xml:space="preserve"> </w:t>
+      </w:r>
+      <w:proofErr w:type="gramStart"/>
+      <w:r>
+        <w:rPr>
+          <w:rFonts w:ascii="Consolas" w:eastAsia="Times New Roman" w:hAnsi="Consolas" w:cs="Times New Roman"/>
+          <w:color w:val="FF9E64"/>
+          <w:sz w:val="21"/>
+          <w:szCs w:val="21"/>
+        </w:rPr>
+        <w:t>15</w:t>
+      </w:r>
+      <w:r>
+        <w:rPr>
+          <w:rFonts w:ascii="Consolas" w:eastAsia="Times New Roman" w:hAnsi="Consolas" w:cs="Times New Roman"/>
+          <w:color w:val="F7768E"/>
+          <w:sz w:val="21"/>
+          <w:szCs w:val="21"/>
+        </w:rPr>
+        <w:t>px</w:t>
+      </w:r>
+      <w:r>
+        <w:rPr>
+          <w:rFonts w:ascii="Consolas" w:eastAsia="Times New Roman" w:hAnsi="Consolas" w:cs="Times New Roman"/>
+          <w:color w:val="89DDFF"/>
+          <w:sz w:val="21"/>
+          <w:szCs w:val="21"/>
+        </w:rPr>
+        <w:t>;</w:t>
+      </w:r>
+      <w:proofErr w:type="gramEnd"/>
+    </w:p>
+    <w:p>
+      <w:pPr>
+        <w:shd w:val="clear" w:color="auto" w:fill="1A1B26"/>
+        <w:spacing w:after="0" w:line="285" w:lineRule="atLeast"/>
+        <w:rPr>
+          <w:rFonts w:ascii="Consolas" w:eastAsia="Times New Roman" w:hAnsi="Consolas" w:cs="Times New Roman"/>
+          <w:color w:val="A9B1D6"/>
+          <w:sz w:val="21"/>
+          <w:szCs w:val="21"/>
+        </w:rPr>
+      </w:pPr>
+      <w:r>
+        <w:rPr>
+          <w:rFonts w:ascii="Consolas" w:eastAsia="Times New Roman" w:hAnsi="Consolas" w:cs="Times New Roman"/>
+          <w:color w:val="9ABDF5"/>
+          <w:sz w:val="21"/>
+          <w:szCs w:val="21"/>
+        </w:rPr>
+        <w:t xml:space="preserve">  </w:t>
+      </w:r>
+      <w:r>
+        <w:rPr>
+          <w:rFonts w:ascii="Consolas" w:eastAsia="Times New Roman" w:hAnsi="Consolas" w:cs="Times New Roman"/>
+          <w:color w:val="7AA2F7"/>
+          <w:sz w:val="21"/>
+          <w:szCs w:val="21"/>
+        </w:rPr>
+        <w:t>box-shadow</w:t>
+      </w:r>
+      <w:r>
+        <w:rPr>
+          <w:rFonts w:ascii="Consolas" w:eastAsia="Times New Roman" w:hAnsi="Consolas" w:cs="Times New Roman"/>
+          <w:color w:val="89DDFF"/>
+          <w:sz w:val="21"/>
+          <w:szCs w:val="21"/>
+        </w:rPr>
+        <w:t>:</w:t>
+      </w:r>
+      <w:r>
+        <w:rPr>
+          <w:rFonts w:ascii="Consolas" w:eastAsia="Times New Roman" w:hAnsi="Consolas" w:cs="Times New Roman"/>
+          <w:color w:val="9ABDF5"/>
+          <w:sz w:val="21"/>
+          <w:szCs w:val="21"/>
+        </w:rPr>
+        <w:t xml:space="preserve"> </w:t>
+      </w:r>
+      <w:proofErr w:type="spellStart"/>
+      <w:proofErr w:type="gramStart"/>
+      <w:r>
+        <w:rPr>
+          <w:rFonts w:ascii="Consolas" w:eastAsia="Times New Roman" w:hAnsi="Consolas" w:cs="Times New Roman"/>
+          <w:color w:val="0DB9D7"/>
+          <w:sz w:val="21"/>
+          <w:szCs w:val="21"/>
+        </w:rPr>
+        <w:t>hsl</w:t>
+      </w:r>
+      <w:proofErr w:type="spellEnd"/>
+      <w:r>
+        <w:rPr>
+          <w:rFonts w:ascii="Consolas" w:eastAsia="Times New Roman" w:hAnsi="Consolas" w:cs="Times New Roman"/>
+          <w:color w:val="9ABDF5"/>
+          <w:sz w:val="21"/>
+          <w:szCs w:val="21"/>
+        </w:rPr>
+        <w:t>(</w:t>
+      </w:r>
+      <w:proofErr w:type="gramEnd"/>
+      <w:r>
+        <w:rPr>
+          <w:rFonts w:ascii="Consolas" w:eastAsia="Times New Roman" w:hAnsi="Consolas" w:cs="Times New Roman"/>
+          <w:color w:val="FF9E64"/>
+          <w:sz w:val="21"/>
+          <w:szCs w:val="21"/>
+        </w:rPr>
+        <w:t>0</w:t>
+      </w:r>
+      <w:r>
+        <w:rPr>
+          <w:rFonts w:ascii="Consolas" w:eastAsia="Times New Roman" w:hAnsi="Consolas" w:cs="Times New Roman"/>
+          <w:color w:val="89DDFF"/>
+          <w:sz w:val="21"/>
+          <w:szCs w:val="21"/>
+        </w:rPr>
+        <w:t>,</w:t>
+      </w:r>
+      <w:r>
+        <w:rPr>
+          <w:rFonts w:ascii="Consolas" w:eastAsia="Times New Roman" w:hAnsi="Consolas" w:cs="Times New Roman"/>
+          <w:color w:val="BB9AF7"/>
+          <w:sz w:val="21"/>
+          <w:szCs w:val="21"/>
+        </w:rPr>
+        <w:t xml:space="preserve"> </w:t>
+      </w:r>
+      <w:r>
+        <w:rPr>
+          <w:rFonts w:ascii="Consolas" w:eastAsia="Times New Roman" w:hAnsi="Consolas" w:cs="Times New Roman"/>
+          <w:color w:val="FF9E64"/>
+          <w:sz w:val="21"/>
+          <w:szCs w:val="21"/>
+        </w:rPr>
+        <w:t>100</w:t>
+      </w:r>
+      <w:r>
+        <w:rPr>
+          <w:rFonts w:ascii="Consolas" w:eastAsia="Times New Roman" w:hAnsi="Consolas" w:cs="Times New Roman"/>
+          <w:color w:val="F7768E"/>
+          <w:sz w:val="21"/>
+          <w:szCs w:val="21"/>
+        </w:rPr>
+        <w:t>%</w:t>
+      </w:r>
+      <w:r>
+        <w:rPr>
+          <w:rFonts w:ascii="Consolas" w:eastAsia="Times New Roman" w:hAnsi="Consolas" w:cs="Times New Roman"/>
+          <w:color w:val="89DDFF"/>
+          <w:sz w:val="21"/>
+          <w:szCs w:val="21"/>
+        </w:rPr>
+        <w:t>,</w:t>
+      </w:r>
+      <w:r>
+        <w:rPr>
+          <w:rFonts w:ascii="Consolas" w:eastAsia="Times New Roman" w:hAnsi="Consolas" w:cs="Times New Roman"/>
+          <w:color w:val="BB9AF7"/>
+          <w:sz w:val="21"/>
+          <w:szCs w:val="21"/>
+        </w:rPr>
+        <w:t xml:space="preserve"> </w:t>
+      </w:r>
+      <w:r>
+        <w:rPr>
+          <w:rFonts w:ascii="Consolas" w:eastAsia="Times New Roman" w:hAnsi="Consolas" w:cs="Times New Roman"/>
+          <w:color w:val="FF9E64"/>
+          <w:sz w:val="21"/>
+          <w:szCs w:val="21"/>
+        </w:rPr>
+        <w:t>25</w:t>
+      </w:r>
+      <w:r>
+        <w:rPr>
+          <w:rFonts w:ascii="Consolas" w:eastAsia="Times New Roman" w:hAnsi="Consolas" w:cs="Times New Roman"/>
+          <w:color w:val="F7768E"/>
+          <w:sz w:val="21"/>
+          <w:szCs w:val="21"/>
+        </w:rPr>
+        <w:t>%</w:t>
+      </w:r>
+      <w:r>
+        <w:rPr>
+          <w:rFonts w:ascii="Consolas" w:eastAsia="Times New Roman" w:hAnsi="Consolas" w:cs="Times New Roman"/>
+          <w:color w:val="9ABDF5"/>
+          <w:sz w:val="21"/>
+          <w:szCs w:val="21"/>
+        </w:rPr>
+        <w:t>)</w:t>
+      </w:r>
+      <w:r>
+        <w:rPr>
+          <w:rFonts w:ascii="Consolas" w:eastAsia="Times New Roman" w:hAnsi="Consolas" w:cs="Times New Roman"/>
+          <w:color w:val="BB9AF7"/>
+          <w:sz w:val="21"/>
+          <w:szCs w:val="21"/>
+        </w:rPr>
+        <w:t xml:space="preserve"> </w:t>
+      </w:r>
+      <w:r>
+        <w:rPr>
+          <w:rFonts w:ascii="Consolas" w:eastAsia="Times New Roman" w:hAnsi="Consolas" w:cs="Times New Roman"/>
+          <w:color w:val="FF9E64"/>
+          <w:sz w:val="21"/>
+          <w:szCs w:val="21"/>
+        </w:rPr>
+        <w:t>-3</w:t>
+      </w:r>
+      <w:r>
+        <w:rPr>
+          <w:rFonts w:ascii="Consolas" w:eastAsia="Times New Roman" w:hAnsi="Consolas" w:cs="Times New Roman"/>
+          <w:color w:val="F7768E"/>
+          <w:sz w:val="21"/>
+          <w:szCs w:val="21"/>
+        </w:rPr>
+        <w:t>px</w:t>
+      </w:r>
+      <w:r>
+        <w:rPr>
+          <w:rFonts w:ascii="Consolas" w:eastAsia="Times New Roman" w:hAnsi="Consolas" w:cs="Times New Roman"/>
+          <w:color w:val="BB9AF7"/>
+          <w:sz w:val="21"/>
+          <w:szCs w:val="21"/>
+        </w:rPr>
+        <w:t xml:space="preserve"> </w:t>
+      </w:r>
+      <w:r>
+        <w:rPr>
+          <w:rFonts w:ascii="Consolas" w:eastAsia="Times New Roman" w:hAnsi="Consolas" w:cs="Times New Roman"/>
+          <w:color w:val="FF9E64"/>
+          <w:sz w:val="21"/>
+          <w:szCs w:val="21"/>
+        </w:rPr>
+        <w:t>-10</w:t>
+      </w:r>
+      <w:r>
+        <w:rPr>
+          <w:rFonts w:ascii="Consolas" w:eastAsia="Times New Roman" w:hAnsi="Consolas" w:cs="Times New Roman"/>
+          <w:color w:val="F7768E"/>
+          <w:sz w:val="21"/>
+          <w:szCs w:val="21"/>
+        </w:rPr>
+        <w:t>px</w:t>
+      </w:r>
+      <w:r>
+        <w:rPr>
+          <w:rFonts w:ascii="Consolas" w:eastAsia="Times New Roman" w:hAnsi="Consolas" w:cs="Times New Roman"/>
+          <w:color w:val="BB9AF7"/>
+          <w:sz w:val="21"/>
+          <w:szCs w:val="21"/>
+        </w:rPr>
+        <w:t xml:space="preserve"> </w:t>
+      </w:r>
+      <w:r>
+        <w:rPr>
+          <w:rFonts w:ascii="Consolas" w:eastAsia="Times New Roman" w:hAnsi="Consolas" w:cs="Times New Roman"/>
+          <w:color w:val="FF9E64"/>
+          <w:sz w:val="21"/>
+          <w:szCs w:val="21"/>
+        </w:rPr>
+        <w:t>20</w:t>
+      </w:r>
+      <w:r>
+        <w:rPr>
+          <w:rFonts w:ascii="Consolas" w:eastAsia="Times New Roman" w:hAnsi="Consolas" w:cs="Times New Roman"/>
+          <w:color w:val="F7768E"/>
+          <w:sz w:val="21"/>
+          <w:szCs w:val="21"/>
+        </w:rPr>
+        <w:t>px</w:t>
+      </w:r>
+      <w:r>
+        <w:rPr>
+          <w:rFonts w:ascii="Consolas" w:eastAsia="Times New Roman" w:hAnsi="Consolas" w:cs="Times New Roman"/>
+          <w:color w:val="89DDFF"/>
+          <w:sz w:val="21"/>
+          <w:szCs w:val="21"/>
+        </w:rPr>
+        <w:t>;</w:t>
+      </w:r>
+    </w:p>
+    <w:p>
+      <w:pPr>
+        <w:shd w:val="clear" w:color="auto" w:fill="1A1B26"/>
+        <w:spacing w:after="0" w:line="285" w:lineRule="atLeast"/>
+        <w:rPr>
+          <w:rFonts w:ascii="Consolas" w:eastAsia="Times New Roman" w:hAnsi="Consolas" w:cs="Times New Roman"/>
+          <w:color w:val="A9B1D6"/>
+          <w:sz w:val="21"/>
+          <w:szCs w:val="21"/>
+        </w:rPr>
+      </w:pPr>
+      <w:r>
+        <w:rPr>
+          <w:rFonts w:ascii="Consolas" w:eastAsia="Times New Roman" w:hAnsi="Consolas" w:cs="Times New Roman"/>
+          <w:color w:val="9ABDF5"/>
+          <w:sz w:val="21"/>
+          <w:szCs w:val="21"/>
+        </w:rPr>
+        <w:t>}</w:t>
+      </w:r>
+    </w:p>
+    <w:p>
+      <w:pPr>
+        <w:shd w:val="clear" w:color="auto" w:fill="1A1B26"/>
+        <w:spacing w:after="0" w:line="285" w:lineRule="atLeast"/>
+        <w:rPr>
+          <w:rFonts w:ascii="Consolas" w:eastAsia="Times New Roman" w:hAnsi="Consolas" w:cs="Times New Roman"/>
+          <w:color w:val="A9B1D6"/>
+          <w:sz w:val="21"/>
+          <w:szCs w:val="21"/>
+        </w:rPr>
+      </w:pPr>
+      <w:r>
+        <w:rPr>
+          <w:rFonts w:ascii="Consolas" w:eastAsia="Times New Roman" w:hAnsi="Consolas" w:cs="Times New Roman"/>
+          <w:color w:val="0DB9D7"/>
+          <w:sz w:val="21"/>
+          <w:szCs w:val="21"/>
+        </w:rPr>
+        <w:t>body</w:t>
+      </w:r>
+      <w:r>
+        <w:rPr>
+          <w:rFonts w:ascii="Consolas" w:eastAsia="Times New Roman" w:hAnsi="Consolas" w:cs="Times New Roman"/>
+          <w:color w:val="A9B1D6"/>
+          <w:sz w:val="21"/>
+          <w:szCs w:val="21"/>
+        </w:rPr>
+        <w:t xml:space="preserve"> </w:t>
+      </w:r>
+      <w:r>
+        <w:rPr>
+          <w:rFonts w:ascii="Consolas" w:eastAsia="Times New Roman" w:hAnsi="Consolas" w:cs="Times New Roman"/>
+          <w:color w:val="0DB9D7"/>
+          <w:sz w:val="21"/>
+          <w:szCs w:val="21"/>
+        </w:rPr>
+        <w:t>h2</w:t>
+      </w:r>
+      <w:r>
+        <w:rPr>
+          <w:rFonts w:ascii="Consolas" w:eastAsia="Times New Roman" w:hAnsi="Consolas" w:cs="Times New Roman"/>
+          <w:color w:val="A9B1D6"/>
+          <w:sz w:val="21"/>
+          <w:szCs w:val="21"/>
+        </w:rPr>
+        <w:t xml:space="preserve"> </w:t>
+      </w:r>
+      <w:r>
+        <w:rPr>
+          <w:rFonts w:ascii="Consolas" w:eastAsia="Times New Roman" w:hAnsi="Consolas" w:cs="Times New Roman"/>
+          <w:color w:val="9ABDF5"/>
+          <w:sz w:val="21"/>
+          <w:szCs w:val="21"/>
+        </w:rPr>
+        <w:t>{</w:t>
+      </w:r>
+    </w:p>
+    <w:p>
+      <w:pPr>
+        <w:shd w:val="clear" w:color="auto" w:fill="1A1B26"/>
+        <w:spacing w:after="0" w:line="285" w:lineRule="atLeast"/>
+        <w:rPr>
+          <w:rFonts w:ascii="Consolas" w:eastAsia="Times New Roman" w:hAnsi="Consolas" w:cs="Times New Roman"/>
+          <w:color w:val="A9B1D6"/>
+          <w:sz w:val="21"/>
+          <w:szCs w:val="21"/>
+        </w:rPr>
+      </w:pPr>
+      <w:r>
+        <w:rPr>
+          <w:rFonts w:ascii="Consolas" w:eastAsia="Times New Roman" w:hAnsi="Consolas" w:cs="Times New Roman"/>
+          <w:color w:val="9ABDF5"/>
+          <w:sz w:val="21"/>
+          <w:szCs w:val="21"/>
+        </w:rPr>
+        <w:t xml:space="preserve">  </w:t>
+      </w:r>
+      <w:r>
+        <w:rPr>
+          <w:rFonts w:ascii="Consolas" w:eastAsia="Times New Roman" w:hAnsi="Consolas" w:cs="Times New Roman"/>
+          <w:color w:val="7AA2F7"/>
+          <w:sz w:val="21"/>
+          <w:szCs w:val="21"/>
+        </w:rPr>
+        <w:t>text-align</w:t>
+      </w:r>
+      <w:r>
+        <w:rPr>
+          <w:rFonts w:ascii="Consolas" w:eastAsia="Times New Roman" w:hAnsi="Consolas" w:cs="Times New Roman"/>
+          <w:color w:val="89DDFF"/>
+          <w:sz w:val="21"/>
+          <w:szCs w:val="21"/>
+        </w:rPr>
+        <w:t>:</w:t>
+      </w:r>
+      <w:r>
+        <w:rPr>
+          <w:rFonts w:ascii="Consolas" w:eastAsia="Times New Roman" w:hAnsi="Consolas" w:cs="Times New Roman"/>
+          <w:color w:val="9ABDF5"/>
+          <w:sz w:val="21"/>
+          <w:szCs w:val="21"/>
+        </w:rPr>
+        <w:t xml:space="preserve"> </w:t>
+      </w:r>
+      <w:proofErr w:type="gramStart"/>
+      <w:r>
+        <w:rPr>
+          <w:rFonts w:ascii="Consolas" w:eastAsia="Times New Roman" w:hAnsi="Consolas" w:cs="Times New Roman"/>
+          <w:color w:val="FF9E64"/>
+          <w:sz w:val="21"/>
+          <w:szCs w:val="21"/>
+        </w:rPr>
+        <w:t>center</w:t>
+      </w:r>
+      <w:r>
+        <w:rPr>
+          <w:rFonts w:ascii="Consolas" w:eastAsia="Times New Roman" w:hAnsi="Consolas" w:cs="Times New Roman"/>
+          <w:color w:val="89DDFF"/>
+          <w:sz w:val="21"/>
+          <w:szCs w:val="21"/>
+        </w:rPr>
+        <w:t>;</w:t>
+      </w:r>
+      <w:proofErr w:type="gramEnd"/>
+    </w:p>
+    <w:p>
+      <w:pPr>
+        <w:shd w:val="clear" w:color="auto" w:fill="1A1B26"/>
+        <w:spacing w:after="0" w:line="285" w:lineRule="atLeast"/>
+        <w:rPr>
+          <w:rFonts w:ascii="Consolas" w:eastAsia="Times New Roman" w:hAnsi="Consolas" w:cs="Times New Roman"/>
+          <w:color w:val="A9B1D6"/>
+          <w:sz w:val="21"/>
+          <w:szCs w:val="21"/>
+        </w:rPr>
+      </w:pPr>
+      <w:r>
+        <w:rPr>
+          <w:rFonts w:ascii="Consolas" w:eastAsia="Times New Roman" w:hAnsi="Consolas" w:cs="Times New Roman"/>
+          <w:color w:val="9ABDF5"/>
+          <w:sz w:val="21"/>
+          <w:szCs w:val="21"/>
+        </w:rPr>
+        <w:t xml:space="preserve">  </w:t>
+      </w:r>
+      <w:r>
+        <w:rPr>
+          <w:rFonts w:ascii="Consolas" w:eastAsia="Times New Roman" w:hAnsi="Consolas" w:cs="Times New Roman"/>
+          <w:color w:val="7AA2F7"/>
+          <w:sz w:val="21"/>
+          <w:szCs w:val="21"/>
+        </w:rPr>
+        <w:t>font-family</w:t>
+      </w:r>
+      <w:r>
+        <w:rPr>
+          <w:rFonts w:ascii="Consolas" w:eastAsia="Times New Roman" w:hAnsi="Consolas" w:cs="Times New Roman"/>
+          <w:color w:val="89DDFF"/>
+          <w:sz w:val="21"/>
+          <w:szCs w:val="21"/>
+        </w:rPr>
+        <w:t>:</w:t>
+      </w:r>
+      <w:r>
+        <w:rPr>
+          <w:rFonts w:ascii="Consolas" w:eastAsia="Times New Roman" w:hAnsi="Consolas" w:cs="Times New Roman"/>
+          <w:color w:val="9ABDF5"/>
+          <w:sz w:val="21"/>
+          <w:szCs w:val="21"/>
+        </w:rPr>
+        <w:t xml:space="preserve"> </w:t>
+      </w:r>
+      <w:r>
+        <w:rPr>
+          <w:rFonts w:ascii="Consolas" w:eastAsia="Times New Roman" w:hAnsi="Consolas" w:cs="Times New Roman"/>
+          <w:color w:val="89DDFF"/>
+          <w:sz w:val="21"/>
+          <w:szCs w:val="21"/>
+        </w:rPr>
+        <w:t>"</w:t>
+      </w:r>
+      <w:r>
+        <w:rPr>
+          <w:rFonts w:ascii="Consolas" w:eastAsia="Times New Roman" w:hAnsi="Consolas" w:cs="Times New Roman"/>
+          <w:color w:val="9ECE6A"/>
+          <w:sz w:val="21"/>
+          <w:szCs w:val="21"/>
+        </w:rPr>
+        <w:t>Playfair Display</w:t>
+      </w:r>
+      <w:r>
+        <w:rPr>
+          <w:rFonts w:ascii="Consolas" w:eastAsia="Times New Roman" w:hAnsi="Consolas" w:cs="Times New Roman"/>
+          <w:color w:val="89DDFF"/>
+          <w:sz w:val="21"/>
+          <w:szCs w:val="21"/>
+        </w:rPr>
+        <w:t>",</w:t>
+      </w:r>
+      <w:r>
+        <w:rPr>
+          <w:rFonts w:ascii="Consolas" w:eastAsia="Times New Roman" w:hAnsi="Consolas" w:cs="Times New Roman"/>
+          <w:color w:val="BB9AF7"/>
+          <w:sz w:val="21"/>
+          <w:szCs w:val="21"/>
+        </w:rPr>
+        <w:t xml:space="preserve"> </w:t>
+      </w:r>
+      <w:proofErr w:type="gramStart"/>
+      <w:r>
+        <w:rPr>
+          <w:rFonts w:ascii="Consolas" w:eastAsia="Times New Roman" w:hAnsi="Consolas" w:cs="Times New Roman"/>
+          <w:color w:val="9ECE6A"/>
+          <w:sz w:val="21"/>
+          <w:szCs w:val="21"/>
+        </w:rPr>
+        <w:t>serif</w:t>
+      </w:r>
+      <w:r>
+        <w:rPr>
+          <w:rFonts w:ascii="Consolas" w:eastAsia="Times New Roman" w:hAnsi="Consolas" w:cs="Times New Roman"/>
+          <w:color w:val="89DDFF"/>
+          <w:sz w:val="21"/>
+          <w:szCs w:val="21"/>
+        </w:rPr>
+        <w:t>;</w:t>
+      </w:r>
+      <w:proofErr w:type="gramEnd"/>
+    </w:p>
+    <w:p>
+      <w:pPr>
+        <w:shd w:val="clear" w:color="auto" w:fill="1A1B26"/>
+        <w:spacing w:after="0" w:line="285" w:lineRule="atLeast"/>
+        <w:rPr>
+          <w:rFonts w:ascii="Consolas" w:eastAsia="Times New Roman" w:hAnsi="Consolas" w:cs="Times New Roman"/>
+          <w:color w:val="A9B1D6"/>
+          <w:sz w:val="21"/>
+          <w:szCs w:val="21"/>
+        </w:rPr>
+      </w:pPr>
+      <w:r>
+        <w:rPr>
+          <w:rFonts w:ascii="Consolas" w:eastAsia="Times New Roman" w:hAnsi="Consolas" w:cs="Times New Roman"/>
+          <w:color w:val="9ABDF5"/>
+          <w:sz w:val="21"/>
+          <w:szCs w:val="21"/>
+        </w:rPr>
+        <w:t xml:space="preserve">  </w:t>
+      </w:r>
+      <w:r>
+        <w:rPr>
+          <w:rFonts w:ascii="Consolas" w:eastAsia="Times New Roman" w:hAnsi="Consolas" w:cs="Times New Roman"/>
+          <w:color w:val="7AA2F7"/>
+          <w:sz w:val="21"/>
+          <w:szCs w:val="21"/>
+        </w:rPr>
+        <w:t>font-size</w:t>
+      </w:r>
+      <w:r>
+        <w:rPr>
+          <w:rFonts w:ascii="Consolas" w:eastAsia="Times New Roman" w:hAnsi="Consolas" w:cs="Times New Roman"/>
+          <w:color w:val="89DDFF"/>
+          <w:sz w:val="21"/>
+          <w:szCs w:val="21"/>
+        </w:rPr>
+        <w:t>:</w:t>
+      </w:r>
+      <w:r>
+        <w:rPr>
+          <w:rFonts w:ascii="Consolas" w:eastAsia="Times New Roman" w:hAnsi="Consolas" w:cs="Times New Roman"/>
+          <w:color w:val="9ABDF5"/>
+          <w:sz w:val="21"/>
+          <w:szCs w:val="21"/>
+        </w:rPr>
+        <w:t xml:space="preserve"> </w:t>
+      </w:r>
+      <w:r>
+        <w:rPr>
+          <w:rFonts w:ascii="Consolas" w:eastAsia="Times New Roman" w:hAnsi="Consolas" w:cs="Times New Roman"/>
+          <w:color w:val="FF9E64"/>
+          <w:sz w:val="21"/>
+          <w:szCs w:val="21"/>
+        </w:rPr>
+        <w:t>1.</w:t>
+      </w:r>
+      <w:proofErr w:type="gramStart"/>
+      <w:r>
+        <w:rPr>
+          <w:rFonts w:ascii="Consolas" w:eastAsia="Times New Roman" w:hAnsi="Consolas" w:cs="Times New Roman"/>
+          <w:color w:val="FF9E64"/>
+          <w:sz w:val="21"/>
+          <w:szCs w:val="21"/>
+        </w:rPr>
+        <w:t>8</w:t>
+      </w:r>
+      <w:r>
+        <w:rPr>
+          <w:rFonts w:ascii="Consolas" w:eastAsia="Times New Roman" w:hAnsi="Consolas" w:cs="Times New Roman"/>
+          <w:color w:val="F7768E"/>
+          <w:sz w:val="21"/>
+          <w:szCs w:val="21"/>
+        </w:rPr>
+        <w:t>rem</w:t>
+      </w:r>
+      <w:r>
+        <w:rPr>
+          <w:rFonts w:ascii="Consolas" w:eastAsia="Times New Roman" w:hAnsi="Consolas" w:cs="Times New Roman"/>
+          <w:color w:val="89DDFF"/>
+          <w:sz w:val="21"/>
+          <w:szCs w:val="21"/>
+        </w:rPr>
+        <w:t>;</w:t>
+      </w:r>
+      <w:proofErr w:type="gramEnd"/>
+    </w:p>
+    <w:p>
+      <w:pPr>
+        <w:shd w:val="clear" w:color="auto" w:fill="1A1B26"/>
+        <w:spacing w:after="0" w:line="285" w:lineRule="atLeast"/>
+        <w:rPr>
+          <w:rFonts w:ascii="Consolas" w:eastAsia="Times New Roman" w:hAnsi="Consolas" w:cs="Times New Roman"/>
+          <w:color w:val="A9B1D6"/>
+          <w:sz w:val="21"/>
+          <w:szCs w:val="21"/>
+        </w:rPr>
+      </w:pPr>
+      <w:r>
+        <w:rPr>
+          <w:rFonts w:ascii="Consolas" w:eastAsia="Times New Roman" w:hAnsi="Consolas" w:cs="Times New Roman"/>
+          <w:color w:val="9ABDF5"/>
+          <w:sz w:val="21"/>
+          <w:szCs w:val="21"/>
+        </w:rPr>
+        <w:t xml:space="preserve">  </w:t>
+      </w:r>
+      <w:r>
+        <w:rPr>
+          <w:rFonts w:ascii="Consolas" w:eastAsia="Times New Roman" w:hAnsi="Consolas" w:cs="Times New Roman"/>
+          <w:color w:val="7AA2F7"/>
+          <w:sz w:val="21"/>
+          <w:szCs w:val="21"/>
+        </w:rPr>
+        <w:t>text-shadow</w:t>
+      </w:r>
+      <w:r>
+        <w:rPr>
+          <w:rFonts w:ascii="Consolas" w:eastAsia="Times New Roman" w:hAnsi="Consolas" w:cs="Times New Roman"/>
+          <w:color w:val="89DDFF"/>
+          <w:sz w:val="21"/>
+          <w:szCs w:val="21"/>
+        </w:rPr>
+        <w:t>:</w:t>
+      </w:r>
+      <w:r>
+        <w:rPr>
+          <w:rFonts w:ascii="Consolas" w:eastAsia="Times New Roman" w:hAnsi="Consolas" w:cs="Times New Roman"/>
+          <w:color w:val="9ABDF5"/>
+          <w:sz w:val="21"/>
+          <w:szCs w:val="21"/>
+        </w:rPr>
+        <w:t xml:space="preserve"> </w:t>
+      </w:r>
+      <w:r>
+        <w:rPr>
+          <w:rFonts w:ascii="Consolas" w:eastAsia="Times New Roman" w:hAnsi="Consolas" w:cs="Times New Roman"/>
+          <w:color w:val="FF9E64"/>
+          <w:sz w:val="21"/>
+          <w:szCs w:val="21"/>
+        </w:rPr>
+        <w:t>red</w:t>
+      </w:r>
+      <w:r>
+        <w:rPr>
+          <w:rFonts w:ascii="Consolas" w:eastAsia="Times New Roman" w:hAnsi="Consolas" w:cs="Times New Roman"/>
+          <w:color w:val="BB9AF7"/>
+          <w:sz w:val="21"/>
+          <w:szCs w:val="21"/>
+        </w:rPr>
+        <w:t xml:space="preserve"> </w:t>
+      </w:r>
+      <w:r>
+        <w:rPr>
+          <w:rFonts w:ascii="Consolas" w:eastAsia="Times New Roman" w:hAnsi="Consolas" w:cs="Times New Roman"/>
+          <w:color w:val="FF9E64"/>
+          <w:sz w:val="21"/>
+          <w:szCs w:val="21"/>
+        </w:rPr>
+        <w:t>-4</w:t>
+      </w:r>
+      <w:r>
+        <w:rPr>
+          <w:rFonts w:ascii="Consolas" w:eastAsia="Times New Roman" w:hAnsi="Consolas" w:cs="Times New Roman"/>
+          <w:color w:val="F7768E"/>
+          <w:sz w:val="21"/>
+          <w:szCs w:val="21"/>
+        </w:rPr>
+        <w:t>px</w:t>
+      </w:r>
+      <w:r>
+        <w:rPr>
+          <w:rFonts w:ascii="Consolas" w:eastAsia="Times New Roman" w:hAnsi="Consolas" w:cs="Times New Roman"/>
+          <w:color w:val="BB9AF7"/>
+          <w:sz w:val="21"/>
+          <w:szCs w:val="21"/>
+        </w:rPr>
+        <w:t xml:space="preserve"> </w:t>
+      </w:r>
+      <w:r>
+        <w:rPr>
+          <w:rFonts w:ascii="Consolas" w:eastAsia="Times New Roman" w:hAnsi="Consolas" w:cs="Times New Roman"/>
+          <w:color w:val="FF9E64"/>
+          <w:sz w:val="21"/>
+          <w:szCs w:val="21"/>
+        </w:rPr>
+        <w:t>-3</w:t>
+      </w:r>
+      <w:r>
+        <w:rPr>
+          <w:rFonts w:ascii="Consolas" w:eastAsia="Times New Roman" w:hAnsi="Consolas" w:cs="Times New Roman"/>
+          <w:color w:val="F7768E"/>
+          <w:sz w:val="21"/>
+          <w:szCs w:val="21"/>
+        </w:rPr>
+        <w:t>px</w:t>
+      </w:r>
+      <w:r>
+        <w:rPr>
+          <w:rFonts w:ascii="Consolas" w:eastAsia="Times New Roman" w:hAnsi="Consolas" w:cs="Times New Roman"/>
+          <w:color w:val="BB9AF7"/>
+          <w:sz w:val="21"/>
+          <w:szCs w:val="21"/>
+        </w:rPr>
+        <w:t xml:space="preserve"> </w:t>
+      </w:r>
+      <w:proofErr w:type="gramStart"/>
+      <w:r>
+        <w:rPr>
+          <w:rFonts w:ascii="Consolas" w:eastAsia="Times New Roman" w:hAnsi="Consolas" w:cs="Times New Roman"/>
+          <w:color w:val="FF9E64"/>
+          <w:sz w:val="21"/>
+          <w:szCs w:val="21"/>
+        </w:rPr>
+        <w:t>5</w:t>
+      </w:r>
+      <w:r>
+        <w:rPr>
+          <w:rFonts w:ascii="Consolas" w:eastAsia="Times New Roman" w:hAnsi="Consolas" w:cs="Times New Roman"/>
+          <w:color w:val="F7768E"/>
+          <w:sz w:val="21"/>
+          <w:szCs w:val="21"/>
+        </w:rPr>
+        <w:t>px</w:t>
+      </w:r>
+      <w:r>
+        <w:rPr>
+          <w:rFonts w:ascii="Consolas" w:eastAsia="Times New Roman" w:hAnsi="Consolas" w:cs="Times New Roman"/>
+          <w:color w:val="89DDFF"/>
+          <w:sz w:val="21"/>
+          <w:szCs w:val="21"/>
+        </w:rPr>
+        <w:t>;</w:t>
+      </w:r>
+      <w:proofErr w:type="gramEnd"/>
+    </w:p>
+    <w:p>
+      <w:pPr>
+        <w:shd w:val="clear" w:color="auto" w:fill="1A1B26"/>
+        <w:spacing w:after="0" w:line="285" w:lineRule="atLeast"/>
+        <w:rPr>
+          <w:rFonts w:ascii="Consolas" w:eastAsia="Times New Roman" w:hAnsi="Consolas" w:cs="Times New Roman"/>
+          <w:color w:val="A9B1D6"/>
+          <w:sz w:val="21"/>
+          <w:szCs w:val="21"/>
+        </w:rPr>
+      </w:pPr>
+      <w:r>
+        <w:rPr>
+          <w:rFonts w:ascii="Consolas" w:eastAsia="Times New Roman" w:hAnsi="Consolas" w:cs="Times New Roman"/>
+          <w:color w:val="9ABDF5"/>
+          <w:sz w:val="21"/>
+          <w:szCs w:val="21"/>
+        </w:rPr>
+        <w:t>}</w:t>
+      </w:r>
+    </w:p>
+    <w:p>
+      <w:pPr>
+        <w:shd w:val="clear" w:color="auto" w:fill="1A1B26"/>
+        <w:spacing w:after="0" w:line="285" w:lineRule="atLeast"/>
+        <w:rPr>
+          <w:rFonts w:ascii="Consolas" w:eastAsia="Times New Roman" w:hAnsi="Consolas" w:cs="Times New Roman"/>
+          <w:color w:val="A9B1D6"/>
+          <w:sz w:val="21"/>
+          <w:szCs w:val="21"/>
+        </w:rPr>
+      </w:pPr>
+      <w:r>
+        <w:rPr>
+          <w:rFonts w:ascii="Consolas" w:eastAsia="Times New Roman" w:hAnsi="Consolas" w:cs="Times New Roman"/>
+          <w:color w:val="0DB9D7"/>
+          <w:sz w:val="21"/>
+          <w:szCs w:val="21"/>
+        </w:rPr>
+        <w:t>footer</w:t>
+      </w:r>
+      <w:r>
+        <w:rPr>
+          <w:rFonts w:ascii="Consolas" w:eastAsia="Times New Roman" w:hAnsi="Consolas" w:cs="Times New Roman"/>
+          <w:color w:val="A9B1D6"/>
+          <w:sz w:val="21"/>
+          <w:szCs w:val="21"/>
+        </w:rPr>
+        <w:t xml:space="preserve"> </w:t>
+      </w:r>
+      <w:r>
+        <w:rPr>
+          <w:rFonts w:ascii="Consolas" w:eastAsia="Times New Roman" w:hAnsi="Consolas" w:cs="Times New Roman"/>
+          <w:color w:val="9ABDF5"/>
+          <w:sz w:val="21"/>
+          <w:szCs w:val="21"/>
+        </w:rPr>
+        <w:t>{</w:t>
+      </w:r>
+    </w:p>
+    <w:p>
+      <w:pPr>
+        <w:shd w:val="clear" w:color="auto" w:fill="1A1B26"/>
+        <w:spacing w:after="0" w:line="285" w:lineRule="atLeast"/>
+        <w:rPr>
+          <w:rFonts w:ascii="Consolas" w:eastAsia="Times New Roman" w:hAnsi="Consolas" w:cs="Times New Roman"/>
+          <w:color w:val="A9B1D6"/>
+          <w:sz w:val="21"/>
+          <w:szCs w:val="21"/>
+        </w:rPr>
+      </w:pPr>
+      <w:r>
+        <w:rPr>
+          <w:rFonts w:ascii="Consolas" w:eastAsia="Times New Roman" w:hAnsi="Consolas" w:cs="Times New Roman"/>
+          <w:color w:val="9ABDF5"/>
+          <w:sz w:val="21"/>
+          <w:szCs w:val="21"/>
+        </w:rPr>
+        <w:t xml:space="preserve">  </w:t>
+      </w:r>
+      <w:r>
+        <w:rPr>
+          <w:rFonts w:ascii="Consolas" w:eastAsia="Times New Roman" w:hAnsi="Consolas" w:cs="Times New Roman"/>
+          <w:color w:val="7AA2F7"/>
+          <w:sz w:val="21"/>
+          <w:szCs w:val="21"/>
+        </w:rPr>
+        <w:t>background</w:t>
+      </w:r>
+      <w:r>
+        <w:rPr>
+          <w:rFonts w:ascii="Consolas" w:eastAsia="Times New Roman" w:hAnsi="Consolas" w:cs="Times New Roman"/>
+          <w:color w:val="89DDFF"/>
+          <w:sz w:val="21"/>
+          <w:szCs w:val="21"/>
+        </w:rPr>
+        <w:t>:</w:t>
+      </w:r>
+      <w:r>
+        <w:rPr>
+          <w:rFonts w:ascii="Consolas" w:eastAsia="Times New Roman" w:hAnsi="Consolas" w:cs="Times New Roman"/>
+          <w:color w:val="9ABDF5"/>
+          <w:sz w:val="21"/>
+          <w:szCs w:val="21"/>
+        </w:rPr>
+        <w:t xml:space="preserve"> </w:t>
+      </w:r>
+      <w:r>
+        <w:rPr>
+          <w:rFonts w:ascii="Consolas" w:eastAsia="Times New Roman" w:hAnsi="Consolas" w:cs="Times New Roman"/>
+          <w:color w:val="0DB9D7"/>
+          <w:sz w:val="21"/>
+          <w:szCs w:val="21"/>
+        </w:rPr>
+        <w:t>linear-</w:t>
+      </w:r>
+      <w:proofErr w:type="gramStart"/>
+      <w:r>
+        <w:rPr>
+          <w:rFonts w:ascii="Consolas" w:eastAsia="Times New Roman" w:hAnsi="Consolas" w:cs="Times New Roman"/>
+          <w:color w:val="0DB9D7"/>
+          <w:sz w:val="21"/>
+          <w:szCs w:val="21"/>
+        </w:rPr>
+        <w:t>gradient</w:t>
+      </w:r>
+      <w:r>
+        <w:rPr>
+          <w:rFonts w:ascii="Consolas" w:eastAsia="Times New Roman" w:hAnsi="Consolas" w:cs="Times New Roman"/>
+          <w:color w:val="9ABDF5"/>
+          <w:sz w:val="21"/>
+          <w:szCs w:val="21"/>
+        </w:rPr>
+        <w:t>(</w:t>
+      </w:r>
+      <w:proofErr w:type="gramEnd"/>
+      <w:r>
+        <w:rPr>
+          <w:rFonts w:ascii="Consolas" w:eastAsia="Times New Roman" w:hAnsi="Consolas" w:cs="Times New Roman"/>
+          <w:color w:val="FF9E64"/>
+          <w:sz w:val="21"/>
+          <w:szCs w:val="21"/>
+        </w:rPr>
+        <w:t>345</w:t>
+      </w:r>
+      <w:r>
+        <w:rPr>
+          <w:rFonts w:ascii="Consolas" w:eastAsia="Times New Roman" w:hAnsi="Consolas" w:cs="Times New Roman"/>
+          <w:color w:val="F7768E"/>
+          <w:sz w:val="21"/>
+          <w:szCs w:val="21"/>
+        </w:rPr>
+        <w:t>deg</w:t>
+      </w:r>
+      <w:r>
+        <w:rPr>
+          <w:rFonts w:ascii="Consolas" w:eastAsia="Times New Roman" w:hAnsi="Consolas" w:cs="Times New Roman"/>
+          <w:color w:val="89DDFF"/>
+          <w:sz w:val="21"/>
+          <w:szCs w:val="21"/>
+        </w:rPr>
+        <w:t>,</w:t>
+      </w:r>
+      <w:r>
+        <w:rPr>
+          <w:rFonts w:ascii="Consolas" w:eastAsia="Times New Roman" w:hAnsi="Consolas" w:cs="Times New Roman"/>
+          <w:color w:val="BB9AF7"/>
+          <w:sz w:val="21"/>
+          <w:szCs w:val="21"/>
+        </w:rPr>
+        <w:t xml:space="preserve"> </w:t>
+      </w:r>
+      <w:proofErr w:type="spellStart"/>
+      <w:r>
+        <w:rPr>
+          <w:rFonts w:ascii="Consolas" w:eastAsia="Times New Roman" w:hAnsi="Consolas" w:cs="Times New Roman"/>
+          <w:color w:val="0DB9D7"/>
+          <w:sz w:val="21"/>
+          <w:szCs w:val="21"/>
+        </w:rPr>
+        <w:t>hsl</w:t>
+      </w:r>
+      <w:proofErr w:type="spellEnd"/>
+      <w:r>
+        <w:rPr>
+          <w:rFonts w:ascii="Consolas" w:eastAsia="Times New Roman" w:hAnsi="Consolas" w:cs="Times New Roman"/>
+          <w:color w:val="9ABDF5"/>
+          <w:sz w:val="21"/>
+          <w:szCs w:val="21"/>
+        </w:rPr>
+        <w:t>(</w:t>
+      </w:r>
+      <w:r>
+        <w:rPr>
+          <w:rFonts w:ascii="Consolas" w:eastAsia="Times New Roman" w:hAnsi="Consolas" w:cs="Times New Roman"/>
+          <w:color w:val="FF9E64"/>
+          <w:sz w:val="21"/>
+          <w:szCs w:val="21"/>
+        </w:rPr>
+        <w:t>0</w:t>
+      </w:r>
+      <w:r>
+        <w:rPr>
+          <w:rFonts w:ascii="Consolas" w:eastAsia="Times New Roman" w:hAnsi="Consolas" w:cs="Times New Roman"/>
+          <w:color w:val="89DDFF"/>
+          <w:sz w:val="21"/>
+          <w:szCs w:val="21"/>
+        </w:rPr>
+        <w:t>,</w:t>
+      </w:r>
+      <w:r>
+        <w:rPr>
+          <w:rFonts w:ascii="Consolas" w:eastAsia="Times New Roman" w:hAnsi="Consolas" w:cs="Times New Roman"/>
+          <w:color w:val="BB9AF7"/>
+          <w:sz w:val="21"/>
+          <w:szCs w:val="21"/>
+        </w:rPr>
+        <w:t xml:space="preserve"> </w:t>
+      </w:r>
+      <w:r>
+        <w:rPr>
+          <w:rFonts w:ascii="Consolas" w:eastAsia="Times New Roman" w:hAnsi="Consolas" w:cs="Times New Roman"/>
+          <w:color w:val="FF9E64"/>
+          <w:sz w:val="21"/>
+          <w:szCs w:val="21"/>
+        </w:rPr>
+        <w:t>0</w:t>
+      </w:r>
+      <w:r>
+        <w:rPr>
+          <w:rFonts w:ascii="Consolas" w:eastAsia="Times New Roman" w:hAnsi="Consolas" w:cs="Times New Roman"/>
+          <w:color w:val="F7768E"/>
+          <w:sz w:val="21"/>
+          <w:szCs w:val="21"/>
+        </w:rPr>
+        <w:t>%</w:t>
+      </w:r>
+      <w:r>
+        <w:rPr>
+          <w:rFonts w:ascii="Consolas" w:eastAsia="Times New Roman" w:hAnsi="Consolas" w:cs="Times New Roman"/>
+          <w:color w:val="89DDFF"/>
+          <w:sz w:val="21"/>
+          <w:szCs w:val="21"/>
+        </w:rPr>
+        <w:t>,</w:t>
+      </w:r>
+      <w:r>
+        <w:rPr>
+          <w:rFonts w:ascii="Consolas" w:eastAsia="Times New Roman" w:hAnsi="Consolas" w:cs="Times New Roman"/>
+          <w:color w:val="BB9AF7"/>
+          <w:sz w:val="21"/>
+          <w:szCs w:val="21"/>
+        </w:rPr>
+        <w:t xml:space="preserve"> </w:t>
+      </w:r>
+      <w:r>
+        <w:rPr>
+          <w:rFonts w:ascii="Consolas" w:eastAsia="Times New Roman" w:hAnsi="Consolas" w:cs="Times New Roman"/>
+          <w:color w:val="FF9E64"/>
+          <w:sz w:val="21"/>
+          <w:szCs w:val="21"/>
+        </w:rPr>
+        <w:t>7.1</w:t>
+      </w:r>
+      <w:r>
+        <w:rPr>
+          <w:rFonts w:ascii="Consolas" w:eastAsia="Times New Roman" w:hAnsi="Consolas" w:cs="Times New Roman"/>
+          <w:color w:val="F7768E"/>
+          <w:sz w:val="21"/>
+          <w:szCs w:val="21"/>
+        </w:rPr>
+        <w:t>%</w:t>
+      </w:r>
+      <w:r>
+        <w:rPr>
+          <w:rFonts w:ascii="Consolas" w:eastAsia="Times New Roman" w:hAnsi="Consolas" w:cs="Times New Roman"/>
+          <w:color w:val="9ABDF5"/>
+          <w:sz w:val="21"/>
+          <w:szCs w:val="21"/>
+        </w:rPr>
+        <w:t>)</w:t>
+      </w:r>
+      <w:r>
+        <w:rPr>
+          <w:rFonts w:ascii="Consolas" w:eastAsia="Times New Roman" w:hAnsi="Consolas" w:cs="Times New Roman"/>
+          <w:color w:val="89DDFF"/>
+          <w:sz w:val="21"/>
+          <w:szCs w:val="21"/>
+        </w:rPr>
+        <w:t>,</w:t>
+      </w:r>
+      <w:r>
+        <w:rPr>
+          <w:rFonts w:ascii="Consolas" w:eastAsia="Times New Roman" w:hAnsi="Consolas" w:cs="Times New Roman"/>
+          <w:color w:val="BB9AF7"/>
+          <w:sz w:val="21"/>
+          <w:szCs w:val="21"/>
+        </w:rPr>
+        <w:t xml:space="preserve"> </w:t>
+      </w:r>
+      <w:proofErr w:type="spellStart"/>
+      <w:r>
+        <w:rPr>
+          <w:rFonts w:ascii="Consolas" w:eastAsia="Times New Roman" w:hAnsi="Consolas" w:cs="Times New Roman"/>
+          <w:color w:val="0DB9D7"/>
+          <w:sz w:val="21"/>
+          <w:szCs w:val="21"/>
+        </w:rPr>
+        <w:t>hsl</w:t>
+      </w:r>
+      <w:proofErr w:type="spellEnd"/>
+      <w:r>
+        <w:rPr>
+          <w:rFonts w:ascii="Consolas" w:eastAsia="Times New Roman" w:hAnsi="Consolas" w:cs="Times New Roman"/>
+          <w:color w:val="9ABDF5"/>
+          <w:sz w:val="21"/>
+          <w:szCs w:val="21"/>
+        </w:rPr>
+        <w:t>(</w:t>
+      </w:r>
+      <w:r>
+        <w:rPr>
+          <w:rFonts w:ascii="Consolas" w:eastAsia="Times New Roman" w:hAnsi="Consolas" w:cs="Times New Roman"/>
+          <w:color w:val="FF9E64"/>
+          <w:sz w:val="21"/>
+          <w:szCs w:val="21"/>
+        </w:rPr>
+        <w:t>0</w:t>
+      </w:r>
+      <w:r>
+        <w:rPr>
+          <w:rFonts w:ascii="Consolas" w:eastAsia="Times New Roman" w:hAnsi="Consolas" w:cs="Times New Roman"/>
+          <w:color w:val="89DDFF"/>
+          <w:sz w:val="21"/>
+          <w:szCs w:val="21"/>
+        </w:rPr>
+        <w:t>,</w:t>
+      </w:r>
+      <w:r>
+        <w:rPr>
+          <w:rFonts w:ascii="Consolas" w:eastAsia="Times New Roman" w:hAnsi="Consolas" w:cs="Times New Roman"/>
+          <w:color w:val="BB9AF7"/>
+          <w:sz w:val="21"/>
+          <w:szCs w:val="21"/>
+        </w:rPr>
+        <w:t xml:space="preserve"> </w:t>
+      </w:r>
+      <w:r>
+        <w:rPr>
+          <w:rFonts w:ascii="Consolas" w:eastAsia="Times New Roman" w:hAnsi="Consolas" w:cs="Times New Roman"/>
+          <w:color w:val="FF9E64"/>
+          <w:sz w:val="21"/>
+          <w:szCs w:val="21"/>
+        </w:rPr>
+        <w:t>0</w:t>
+      </w:r>
+      <w:r>
+        <w:rPr>
+          <w:rFonts w:ascii="Consolas" w:eastAsia="Times New Roman" w:hAnsi="Consolas" w:cs="Times New Roman"/>
+          <w:color w:val="F7768E"/>
+          <w:sz w:val="21"/>
+          <w:szCs w:val="21"/>
+        </w:rPr>
+        <w:t>%</w:t>
+      </w:r>
+      <w:r>
+        <w:rPr>
+          <w:rFonts w:ascii="Consolas" w:eastAsia="Times New Roman" w:hAnsi="Consolas" w:cs="Times New Roman"/>
+          <w:color w:val="89DDFF"/>
+          <w:sz w:val="21"/>
+          <w:szCs w:val="21"/>
+        </w:rPr>
+        <w:t>,</w:t>
+      </w:r>
+      <w:r>
+        <w:rPr>
+          <w:rFonts w:ascii="Consolas" w:eastAsia="Times New Roman" w:hAnsi="Consolas" w:cs="Times New Roman"/>
+          <w:color w:val="BB9AF7"/>
+          <w:sz w:val="21"/>
+          <w:szCs w:val="21"/>
+        </w:rPr>
+        <w:t xml:space="preserve"> </w:t>
+      </w:r>
+      <w:r>
+        <w:rPr>
+          <w:rFonts w:ascii="Consolas" w:eastAsia="Times New Roman" w:hAnsi="Consolas" w:cs="Times New Roman"/>
+          <w:color w:val="FF9E64"/>
+          <w:sz w:val="21"/>
+          <w:szCs w:val="21"/>
+        </w:rPr>
+        <w:t>2</w:t>
+      </w:r>
+      <w:r>
+        <w:rPr>
+          <w:rFonts w:ascii="Consolas" w:eastAsia="Times New Roman" w:hAnsi="Consolas" w:cs="Times New Roman"/>
+          <w:color w:val="F7768E"/>
+          <w:sz w:val="21"/>
+          <w:szCs w:val="21"/>
+        </w:rPr>
+        <w:t>%</w:t>
+      </w:r>
+      <w:r>
+        <w:rPr>
+          <w:rFonts w:ascii="Consolas" w:eastAsia="Times New Roman" w:hAnsi="Consolas" w:cs="Times New Roman"/>
+          <w:color w:val="9ABDF5"/>
+          <w:sz w:val="21"/>
+          <w:szCs w:val="21"/>
+        </w:rPr>
+        <w:t>))</w:t>
+      </w:r>
+      <w:r>
+        <w:rPr>
+          <w:rFonts w:ascii="Consolas" w:eastAsia="Times New Roman" w:hAnsi="Consolas" w:cs="Times New Roman"/>
+          <w:color w:val="89DDFF"/>
+          <w:sz w:val="21"/>
+          <w:szCs w:val="21"/>
+        </w:rPr>
+        <w:t>;</w:t>
+      </w:r>
+    </w:p>
+    <w:p>
+      <w:pPr>
+        <w:shd w:val="clear" w:color="auto" w:fill="1A1B26"/>
+        <w:spacing w:after="0" w:line="285" w:lineRule="atLeast"/>
+        <w:rPr>
+          <w:rFonts w:ascii="Consolas" w:eastAsia="Times New Roman" w:hAnsi="Consolas" w:cs="Times New Roman"/>
+          <w:color w:val="A9B1D6"/>
+          <w:sz w:val="21"/>
+          <w:szCs w:val="21"/>
+        </w:rPr>
+      </w:pPr>
+      <w:r>
+        <w:rPr>
+          <w:rFonts w:ascii="Consolas" w:eastAsia="Times New Roman" w:hAnsi="Consolas" w:cs="Times New Roman"/>
+          <w:color w:val="9ABDF5"/>
+          <w:sz w:val="21"/>
+          <w:szCs w:val="21"/>
+        </w:rPr>
+        <w:t xml:space="preserve">  </w:t>
+      </w:r>
+      <w:r>
+        <w:rPr>
+          <w:rFonts w:ascii="Consolas" w:eastAsia="Times New Roman" w:hAnsi="Consolas" w:cs="Times New Roman"/>
+          <w:color w:val="7AA2F7"/>
+          <w:sz w:val="21"/>
+          <w:szCs w:val="21"/>
+        </w:rPr>
+        <w:t>padding</w:t>
+      </w:r>
+      <w:r>
+        <w:rPr>
+          <w:rFonts w:ascii="Consolas" w:eastAsia="Times New Roman" w:hAnsi="Consolas" w:cs="Times New Roman"/>
+          <w:color w:val="89DDFF"/>
+          <w:sz w:val="21"/>
+          <w:szCs w:val="21"/>
+        </w:rPr>
+        <w:t>:</w:t>
+      </w:r>
+      <w:r>
+        <w:rPr>
+          <w:rFonts w:ascii="Consolas" w:eastAsia="Times New Roman" w:hAnsi="Consolas" w:cs="Times New Roman"/>
+          <w:color w:val="9ABDF5"/>
+          <w:sz w:val="21"/>
+          <w:szCs w:val="21"/>
+        </w:rPr>
+        <w:t xml:space="preserve"> </w:t>
+      </w:r>
+      <w:proofErr w:type="gramStart"/>
+      <w:r>
+        <w:rPr>
+          <w:rFonts w:ascii="Consolas" w:eastAsia="Times New Roman" w:hAnsi="Consolas" w:cs="Times New Roman"/>
+          <w:color w:val="FF9E64"/>
+          <w:sz w:val="21"/>
+          <w:szCs w:val="21"/>
+        </w:rPr>
+        <w:t>2</w:t>
+      </w:r>
+      <w:r>
+        <w:rPr>
+          <w:rFonts w:ascii="Consolas" w:eastAsia="Times New Roman" w:hAnsi="Consolas" w:cs="Times New Roman"/>
+          <w:color w:val="F7768E"/>
+          <w:sz w:val="21"/>
+          <w:szCs w:val="21"/>
+        </w:rPr>
+        <w:t>em</w:t>
+      </w:r>
+      <w:r>
+        <w:rPr>
+          <w:rFonts w:ascii="Consolas" w:eastAsia="Times New Roman" w:hAnsi="Consolas" w:cs="Times New Roman"/>
+          <w:color w:val="89DDFF"/>
+          <w:sz w:val="21"/>
+          <w:szCs w:val="21"/>
+        </w:rPr>
+        <w:t>;</w:t>
+      </w:r>
+      <w:proofErr w:type="gramEnd"/>
+    </w:p>
+    <w:p>
+      <w:pPr>
+        <w:shd w:val="clear" w:color="auto" w:fill="1A1B26"/>
+        <w:spacing w:after="0" w:line="285" w:lineRule="atLeast"/>
+        <w:rPr>
+          <w:rFonts w:ascii="Consolas" w:eastAsia="Times New Roman" w:hAnsi="Consolas" w:cs="Times New Roman"/>
+          <w:color w:val="A9B1D6"/>
+          <w:sz w:val="21"/>
+          <w:szCs w:val="21"/>
+        </w:rPr>
+      </w:pPr>
+      <w:r>
+        <w:rPr>
+          <w:rFonts w:ascii="Consolas" w:eastAsia="Times New Roman" w:hAnsi="Consolas" w:cs="Times New Roman"/>
+          <w:color w:val="9ABDF5"/>
+          <w:sz w:val="21"/>
+          <w:szCs w:val="21"/>
+        </w:rPr>
+        <w:t>}</w:t>
+      </w:r>
+    </w:p>
+    <w:p>
+      <w:pPr>
+        <w:pStyle w:val="ListParagraph"/>
+        <w:rPr>
+          <w:rFonts w:ascii="Franklin Gothic Book" w:hAnsi="Franklin Gothic Book"/>
+          <w:sz w:val="24"/>
+          <w:szCs w:val="24"/>
+        </w:rPr>
+      </w:pPr>
     </w:p>
     <w:p>
       <w:pPr>
@@ -14023,7 +15850,6 @@
           <w:sz w:val="24"/>
           <w:szCs w:val="24"/>
         </w:rPr>
-        <w:lastRenderedPageBreak/>
         <w:t>Create a table and set the size</w:t>
       </w:r>
     </w:p>
@@ -14591,6 +16417,7 @@
           <w:sz w:val="24"/>
           <w:szCs w:val="24"/>
         </w:rPr>
+        <w:lastRenderedPageBreak/>
         <w:t>Create a column span and center it</w:t>
       </w:r>
     </w:p>
@@ -15654,7 +17481,6 @@
           <w:sz w:val="21"/>
           <w:szCs w:val="21"/>
         </w:rPr>
-        <w:lastRenderedPageBreak/>
         <w:t>tr</w:t>
       </w:r>
       <w:r>
@@ -16783,6 +18609,7 @@
           <w:sz w:val="21"/>
           <w:szCs w:val="21"/>
         </w:rPr>
+        <w:lastRenderedPageBreak/>
         <w:t>.</w:t>
       </w:r>
       <w:r>

</xml_diff>

<commit_message>
update living word document
</commit_message>
<xml_diff>
--- a/New Microsoft Word Document.docx
+++ b/New Microsoft Word Document.docx
@@ -15741,6 +15741,777 @@
           <w:szCs w:val="24"/>
         </w:rPr>
       </w:pPr>
+      <w:r>
+        <w:rPr>
+          <w:rFonts w:ascii="Franklin Gothic Book" w:hAnsi="Franklin Gothic Book"/>
+          <w:sz w:val="24"/>
+          <w:szCs w:val="24"/>
+        </w:rPr>
+        <w:t>31. add a video element to the index.html and style it</w:t>
+      </w:r>
+    </w:p>
+    <w:p>
+      <w:pPr>
+        <w:shd w:val="clear" w:color="auto" w:fill="1A1B26"/>
+        <w:spacing w:after="0" w:line="285" w:lineRule="atLeast"/>
+        <w:rPr>
+          <w:rFonts w:ascii="Consolas" w:eastAsia="Times New Roman" w:hAnsi="Consolas" w:cs="Times New Roman"/>
+          <w:color w:val="A9B1D6"/>
+          <w:sz w:val="21"/>
+          <w:szCs w:val="21"/>
+        </w:rPr>
+      </w:pPr>
+      <w:r>
+        <w:rPr>
+          <w:rFonts w:ascii="Consolas" w:eastAsia="Times New Roman" w:hAnsi="Consolas" w:cs="Times New Roman"/>
+          <w:color w:val="BA3C97"/>
+          <w:sz w:val="21"/>
+          <w:szCs w:val="21"/>
+        </w:rPr>
+        <w:t>&lt;</w:t>
+      </w:r>
+      <w:r>
+        <w:rPr>
+          <w:rFonts w:ascii="Consolas" w:eastAsia="Times New Roman" w:hAnsi="Consolas" w:cs="Times New Roman"/>
+          <w:color w:val="F7768E"/>
+          <w:sz w:val="21"/>
+          <w:szCs w:val="21"/>
+        </w:rPr>
+        <w:t>video</w:t>
+      </w:r>
+      <w:r>
+        <w:rPr>
+          <w:rFonts w:ascii="Consolas" w:eastAsia="Times New Roman" w:hAnsi="Consolas" w:cs="Times New Roman"/>
+          <w:color w:val="DE5971"/>
+          <w:sz w:val="21"/>
+          <w:szCs w:val="21"/>
+        </w:rPr>
+        <w:t xml:space="preserve"> </w:t>
+      </w:r>
+      <w:r>
+        <w:rPr>
+          <w:rFonts w:ascii="Consolas" w:eastAsia="Times New Roman" w:hAnsi="Consolas" w:cs="Times New Roman"/>
+          <w:color w:val="BB9AF7"/>
+          <w:sz w:val="21"/>
+          <w:szCs w:val="21"/>
+        </w:rPr>
+        <w:t>controls</w:t>
+      </w:r>
+      <w:r>
+        <w:rPr>
+          <w:rFonts w:ascii="Consolas" w:eastAsia="Times New Roman" w:hAnsi="Consolas" w:cs="Times New Roman"/>
+          <w:color w:val="DE5971"/>
+          <w:sz w:val="21"/>
+          <w:szCs w:val="21"/>
+        </w:rPr>
+        <w:t xml:space="preserve"> </w:t>
+      </w:r>
+      <w:r>
+        <w:rPr>
+          <w:rFonts w:ascii="Consolas" w:eastAsia="Times New Roman" w:hAnsi="Consolas" w:cs="Times New Roman"/>
+          <w:color w:val="BB9AF7"/>
+          <w:sz w:val="21"/>
+          <w:szCs w:val="21"/>
+        </w:rPr>
+        <w:t>poster</w:t>
+      </w:r>
+      <w:r>
+        <w:rPr>
+          <w:rFonts w:ascii="Consolas" w:eastAsia="Times New Roman" w:hAnsi="Consolas" w:cs="Times New Roman"/>
+          <w:color w:val="89DDFF"/>
+          <w:sz w:val="21"/>
+          <w:szCs w:val="21"/>
+        </w:rPr>
+        <w:t>="</w:t>
+      </w:r>
+      <w:proofErr w:type="spellStart"/>
+      <w:r>
+        <w:rPr>
+          <w:rFonts w:ascii="Consolas" w:eastAsia="Times New Roman" w:hAnsi="Consolas" w:cs="Times New Roman"/>
+          <w:color w:val="9ECE6A"/>
+          <w:sz w:val="21"/>
+          <w:szCs w:val="21"/>
+        </w:rPr>
+        <w:t>img</w:t>
+      </w:r>
+      <w:proofErr w:type="spellEnd"/>
+      <w:r>
+        <w:rPr>
+          <w:rFonts w:ascii="Consolas" w:eastAsia="Times New Roman" w:hAnsi="Consolas" w:cs="Times New Roman"/>
+          <w:color w:val="9ECE6A"/>
+          <w:sz w:val="21"/>
+          <w:szCs w:val="21"/>
+        </w:rPr>
+        <w:t>/blood-war.jpg</w:t>
+      </w:r>
+      <w:r>
+        <w:rPr>
+          <w:rFonts w:ascii="Consolas" w:eastAsia="Times New Roman" w:hAnsi="Consolas" w:cs="Times New Roman"/>
+          <w:color w:val="89DDFF"/>
+          <w:sz w:val="21"/>
+          <w:szCs w:val="21"/>
+        </w:rPr>
+        <w:t>"</w:t>
+      </w:r>
+      <w:r>
+        <w:rPr>
+          <w:rFonts w:ascii="Consolas" w:eastAsia="Times New Roman" w:hAnsi="Consolas" w:cs="Times New Roman"/>
+          <w:color w:val="BA3C97"/>
+          <w:sz w:val="21"/>
+          <w:szCs w:val="21"/>
+        </w:rPr>
+        <w:t>&gt;</w:t>
+      </w:r>
+    </w:p>
+    <w:p>
+      <w:pPr>
+        <w:shd w:val="clear" w:color="auto" w:fill="1A1B26"/>
+        <w:spacing w:after="0" w:line="285" w:lineRule="atLeast"/>
+        <w:rPr>
+          <w:rFonts w:ascii="Consolas" w:eastAsia="Times New Roman" w:hAnsi="Consolas" w:cs="Times New Roman"/>
+          <w:color w:val="A9B1D6"/>
+          <w:sz w:val="21"/>
+          <w:szCs w:val="21"/>
+        </w:rPr>
+      </w:pPr>
+      <w:r>
+        <w:rPr>
+          <w:rFonts w:ascii="Consolas" w:eastAsia="Times New Roman" w:hAnsi="Consolas" w:cs="Times New Roman"/>
+          <w:color w:val="9AA5CE"/>
+          <w:sz w:val="21"/>
+          <w:szCs w:val="21"/>
+        </w:rPr>
+        <w:lastRenderedPageBreak/>
+        <w:t xml:space="preserve">          </w:t>
+      </w:r>
+      <w:r>
+        <w:rPr>
+          <w:rFonts w:ascii="Consolas" w:eastAsia="Times New Roman" w:hAnsi="Consolas" w:cs="Times New Roman"/>
+          <w:color w:val="BA3C97"/>
+          <w:sz w:val="21"/>
+          <w:szCs w:val="21"/>
+        </w:rPr>
+        <w:t>&lt;</w:t>
+      </w:r>
+      <w:r>
+        <w:rPr>
+          <w:rFonts w:ascii="Consolas" w:eastAsia="Times New Roman" w:hAnsi="Consolas" w:cs="Times New Roman"/>
+          <w:color w:val="F7768E"/>
+          <w:sz w:val="21"/>
+          <w:szCs w:val="21"/>
+        </w:rPr>
+        <w:t>source</w:t>
+      </w:r>
+      <w:r>
+        <w:rPr>
+          <w:rFonts w:ascii="Consolas" w:eastAsia="Times New Roman" w:hAnsi="Consolas" w:cs="Times New Roman"/>
+          <w:color w:val="DE5971"/>
+          <w:sz w:val="21"/>
+          <w:szCs w:val="21"/>
+        </w:rPr>
+        <w:t xml:space="preserve"> </w:t>
+      </w:r>
+      <w:proofErr w:type="spellStart"/>
+      <w:r>
+        <w:rPr>
+          <w:rFonts w:ascii="Consolas" w:eastAsia="Times New Roman" w:hAnsi="Consolas" w:cs="Times New Roman"/>
+          <w:color w:val="BB9AF7"/>
+          <w:sz w:val="21"/>
+          <w:szCs w:val="21"/>
+        </w:rPr>
+        <w:t>src</w:t>
+      </w:r>
+      <w:proofErr w:type="spellEnd"/>
+      <w:r>
+        <w:rPr>
+          <w:rFonts w:ascii="Consolas" w:eastAsia="Times New Roman" w:hAnsi="Consolas" w:cs="Times New Roman"/>
+          <w:color w:val="89DDFF"/>
+          <w:sz w:val="21"/>
+          <w:szCs w:val="21"/>
+        </w:rPr>
+        <w:t>="</w:t>
+      </w:r>
+      <w:proofErr w:type="spellStart"/>
+      <w:r>
+        <w:rPr>
+          <w:rFonts w:ascii="Consolas" w:eastAsia="Times New Roman" w:hAnsi="Consolas" w:cs="Times New Roman"/>
+          <w:color w:val="9ECE6A"/>
+          <w:sz w:val="21"/>
+          <w:szCs w:val="21"/>
+        </w:rPr>
+        <w:t>img</w:t>
+      </w:r>
+      <w:proofErr w:type="spellEnd"/>
+      <w:r>
+        <w:rPr>
+          <w:rFonts w:ascii="Consolas" w:eastAsia="Times New Roman" w:hAnsi="Consolas" w:cs="Times New Roman"/>
+          <w:color w:val="9ECE6A"/>
+          <w:sz w:val="21"/>
+          <w:szCs w:val="21"/>
+        </w:rPr>
+        <w:t>/bleach-thousand-year-war.mp4</w:t>
+      </w:r>
+      <w:r>
+        <w:rPr>
+          <w:rFonts w:ascii="Consolas" w:eastAsia="Times New Roman" w:hAnsi="Consolas" w:cs="Times New Roman"/>
+          <w:color w:val="89DDFF"/>
+          <w:sz w:val="21"/>
+          <w:szCs w:val="21"/>
+        </w:rPr>
+        <w:t>"</w:t>
+      </w:r>
+      <w:r>
+        <w:rPr>
+          <w:rFonts w:ascii="Consolas" w:eastAsia="Times New Roman" w:hAnsi="Consolas" w:cs="Times New Roman"/>
+          <w:color w:val="DE5971"/>
+          <w:sz w:val="21"/>
+          <w:szCs w:val="21"/>
+        </w:rPr>
+        <w:t xml:space="preserve"> </w:t>
+      </w:r>
+      <w:r>
+        <w:rPr>
+          <w:rFonts w:ascii="Consolas" w:eastAsia="Times New Roman" w:hAnsi="Consolas" w:cs="Times New Roman"/>
+          <w:color w:val="BB9AF7"/>
+          <w:sz w:val="21"/>
+          <w:szCs w:val="21"/>
+        </w:rPr>
+        <w:t>type</w:t>
+      </w:r>
+      <w:r>
+        <w:rPr>
+          <w:rFonts w:ascii="Consolas" w:eastAsia="Times New Roman" w:hAnsi="Consolas" w:cs="Times New Roman"/>
+          <w:color w:val="89DDFF"/>
+          <w:sz w:val="21"/>
+          <w:szCs w:val="21"/>
+        </w:rPr>
+        <w:t>="</w:t>
+      </w:r>
+      <w:r>
+        <w:rPr>
+          <w:rFonts w:ascii="Consolas" w:eastAsia="Times New Roman" w:hAnsi="Consolas" w:cs="Times New Roman"/>
+          <w:color w:val="9ECE6A"/>
+          <w:sz w:val="21"/>
+          <w:szCs w:val="21"/>
+        </w:rPr>
+        <w:t>video/mp4</w:t>
+      </w:r>
+      <w:r>
+        <w:rPr>
+          <w:rFonts w:ascii="Consolas" w:eastAsia="Times New Roman" w:hAnsi="Consolas" w:cs="Times New Roman"/>
+          <w:color w:val="89DDFF"/>
+          <w:sz w:val="21"/>
+          <w:szCs w:val="21"/>
+        </w:rPr>
+        <w:t>"</w:t>
+      </w:r>
+      <w:r>
+        <w:rPr>
+          <w:rFonts w:ascii="Consolas" w:eastAsia="Times New Roman" w:hAnsi="Consolas" w:cs="Times New Roman"/>
+          <w:color w:val="DE5971"/>
+          <w:sz w:val="21"/>
+          <w:szCs w:val="21"/>
+        </w:rPr>
+        <w:t xml:space="preserve"> </w:t>
+      </w:r>
+      <w:r>
+        <w:rPr>
+          <w:rFonts w:ascii="Consolas" w:eastAsia="Times New Roman" w:hAnsi="Consolas" w:cs="Times New Roman"/>
+          <w:color w:val="BA3C97"/>
+          <w:sz w:val="21"/>
+          <w:szCs w:val="21"/>
+        </w:rPr>
+        <w:t>/&gt;</w:t>
+      </w:r>
+    </w:p>
+    <w:p>
+      <w:pPr>
+        <w:shd w:val="clear" w:color="auto" w:fill="1A1B26"/>
+        <w:spacing w:after="0" w:line="285" w:lineRule="atLeast"/>
+        <w:rPr>
+          <w:rFonts w:ascii="Consolas" w:eastAsia="Times New Roman" w:hAnsi="Consolas" w:cs="Times New Roman"/>
+          <w:color w:val="A9B1D6"/>
+          <w:sz w:val="21"/>
+          <w:szCs w:val="21"/>
+        </w:rPr>
+      </w:pPr>
+      <w:r>
+        <w:rPr>
+          <w:rFonts w:ascii="Consolas" w:eastAsia="Times New Roman" w:hAnsi="Consolas" w:cs="Times New Roman"/>
+          <w:color w:val="9AA5CE"/>
+          <w:sz w:val="21"/>
+          <w:szCs w:val="21"/>
+        </w:rPr>
+        <w:t xml:space="preserve">        </w:t>
+      </w:r>
+      <w:r>
+        <w:rPr>
+          <w:rFonts w:ascii="Consolas" w:eastAsia="Times New Roman" w:hAnsi="Consolas" w:cs="Times New Roman"/>
+          <w:color w:val="BA3C97"/>
+          <w:sz w:val="21"/>
+          <w:szCs w:val="21"/>
+        </w:rPr>
+        <w:t>&lt;/</w:t>
+      </w:r>
+      <w:r>
+        <w:rPr>
+          <w:rFonts w:ascii="Consolas" w:eastAsia="Times New Roman" w:hAnsi="Consolas" w:cs="Times New Roman"/>
+          <w:color w:val="F7768E"/>
+          <w:sz w:val="21"/>
+          <w:szCs w:val="21"/>
+        </w:rPr>
+        <w:t>video</w:t>
+      </w:r>
+      <w:r>
+        <w:rPr>
+          <w:rFonts w:ascii="Consolas" w:eastAsia="Times New Roman" w:hAnsi="Consolas" w:cs="Times New Roman"/>
+          <w:color w:val="BA3C97"/>
+          <w:sz w:val="21"/>
+          <w:szCs w:val="21"/>
+        </w:rPr>
+        <w:t>&gt;</w:t>
+      </w:r>
+    </w:p>
+    <w:p>
+      <w:pPr>
+        <w:shd w:val="clear" w:color="auto" w:fill="1A1B26"/>
+        <w:spacing w:after="0" w:line="285" w:lineRule="atLeast"/>
+        <w:rPr>
+          <w:rFonts w:ascii="Consolas" w:eastAsia="Times New Roman" w:hAnsi="Consolas" w:cs="Times New Roman"/>
+          <w:color w:val="A9B1D6"/>
+          <w:sz w:val="21"/>
+          <w:szCs w:val="21"/>
+        </w:rPr>
+      </w:pPr>
+      <w:r>
+        <w:rPr>
+          <w:rFonts w:ascii="Consolas" w:eastAsia="Times New Roman" w:hAnsi="Consolas" w:cs="Times New Roman"/>
+          <w:color w:val="0DB9D7"/>
+          <w:sz w:val="21"/>
+          <w:szCs w:val="21"/>
+        </w:rPr>
+        <w:t>video</w:t>
+      </w:r>
+      <w:r>
+        <w:rPr>
+          <w:rFonts w:ascii="Consolas" w:eastAsia="Times New Roman" w:hAnsi="Consolas" w:cs="Times New Roman"/>
+          <w:color w:val="A9B1D6"/>
+          <w:sz w:val="21"/>
+          <w:szCs w:val="21"/>
+        </w:rPr>
+        <w:t xml:space="preserve"> </w:t>
+      </w:r>
+      <w:r>
+        <w:rPr>
+          <w:rFonts w:ascii="Consolas" w:eastAsia="Times New Roman" w:hAnsi="Consolas" w:cs="Times New Roman"/>
+          <w:color w:val="9ABDF5"/>
+          <w:sz w:val="21"/>
+          <w:szCs w:val="21"/>
+        </w:rPr>
+        <w:t>{</w:t>
+      </w:r>
+    </w:p>
+    <w:p>
+      <w:pPr>
+        <w:shd w:val="clear" w:color="auto" w:fill="1A1B26"/>
+        <w:spacing w:after="0" w:line="285" w:lineRule="atLeast"/>
+        <w:rPr>
+          <w:rFonts w:ascii="Consolas" w:eastAsia="Times New Roman" w:hAnsi="Consolas" w:cs="Times New Roman"/>
+          <w:color w:val="A9B1D6"/>
+          <w:sz w:val="21"/>
+          <w:szCs w:val="21"/>
+        </w:rPr>
+      </w:pPr>
+      <w:r>
+        <w:rPr>
+          <w:rFonts w:ascii="Consolas" w:eastAsia="Times New Roman" w:hAnsi="Consolas" w:cs="Times New Roman"/>
+          <w:color w:val="9ABDF5"/>
+          <w:sz w:val="21"/>
+          <w:szCs w:val="21"/>
+        </w:rPr>
+        <w:t xml:space="preserve">  </w:t>
+      </w:r>
+      <w:r>
+        <w:rPr>
+          <w:rFonts w:ascii="Consolas" w:eastAsia="Times New Roman" w:hAnsi="Consolas" w:cs="Times New Roman"/>
+          <w:i/>
+          <w:iCs/>
+          <w:color w:val="444B6A"/>
+          <w:sz w:val="21"/>
+          <w:szCs w:val="21"/>
+        </w:rPr>
+        <w:t>/*</w:t>
+      </w:r>
+      <w:proofErr w:type="spellStart"/>
+      <w:r>
+        <w:rPr>
+          <w:rFonts w:ascii="Consolas" w:eastAsia="Times New Roman" w:hAnsi="Consolas" w:cs="Times New Roman"/>
+          <w:i/>
+          <w:iCs/>
+          <w:color w:val="444B6A"/>
+          <w:sz w:val="21"/>
+          <w:szCs w:val="21"/>
+        </w:rPr>
+        <w:t>msc</w:t>
+      </w:r>
+      <w:proofErr w:type="spellEnd"/>
+      <w:r>
+        <w:rPr>
+          <w:rFonts w:ascii="Consolas" w:eastAsia="Times New Roman" w:hAnsi="Consolas" w:cs="Times New Roman"/>
+          <w:i/>
+          <w:iCs/>
+          <w:color w:val="444B6A"/>
+          <w:sz w:val="21"/>
+          <w:szCs w:val="21"/>
+        </w:rPr>
+        <w:t>*/</w:t>
+      </w:r>
+    </w:p>
+    <w:p>
+      <w:pPr>
+        <w:shd w:val="clear" w:color="auto" w:fill="1A1B26"/>
+        <w:spacing w:after="0" w:line="285" w:lineRule="atLeast"/>
+        <w:rPr>
+          <w:rFonts w:ascii="Consolas" w:eastAsia="Times New Roman" w:hAnsi="Consolas" w:cs="Times New Roman"/>
+          <w:color w:val="A9B1D6"/>
+          <w:sz w:val="21"/>
+          <w:szCs w:val="21"/>
+        </w:rPr>
+      </w:pPr>
+      <w:r>
+        <w:rPr>
+          <w:rFonts w:ascii="Consolas" w:eastAsia="Times New Roman" w:hAnsi="Consolas" w:cs="Times New Roman"/>
+          <w:color w:val="9ABDF5"/>
+          <w:sz w:val="21"/>
+          <w:szCs w:val="21"/>
+        </w:rPr>
+        <w:t xml:space="preserve">  </w:t>
+      </w:r>
+      <w:r>
+        <w:rPr>
+          <w:rFonts w:ascii="Consolas" w:eastAsia="Times New Roman" w:hAnsi="Consolas" w:cs="Times New Roman"/>
+          <w:color w:val="7AA2F7"/>
+          <w:sz w:val="21"/>
+          <w:szCs w:val="21"/>
+        </w:rPr>
+        <w:t>width</w:t>
+      </w:r>
+      <w:r>
+        <w:rPr>
+          <w:rFonts w:ascii="Consolas" w:eastAsia="Times New Roman" w:hAnsi="Consolas" w:cs="Times New Roman"/>
+          <w:color w:val="89DDFF"/>
+          <w:sz w:val="21"/>
+          <w:szCs w:val="21"/>
+        </w:rPr>
+        <w:t>:</w:t>
+      </w:r>
+      <w:r>
+        <w:rPr>
+          <w:rFonts w:ascii="Consolas" w:eastAsia="Times New Roman" w:hAnsi="Consolas" w:cs="Times New Roman"/>
+          <w:color w:val="9ABDF5"/>
+          <w:sz w:val="21"/>
+          <w:szCs w:val="21"/>
+        </w:rPr>
+        <w:t xml:space="preserve"> </w:t>
+      </w:r>
+      <w:r>
+        <w:rPr>
+          <w:rFonts w:ascii="Consolas" w:eastAsia="Times New Roman" w:hAnsi="Consolas" w:cs="Times New Roman"/>
+          <w:color w:val="FF9E64"/>
+          <w:sz w:val="21"/>
+          <w:szCs w:val="21"/>
+        </w:rPr>
+        <w:t>350</w:t>
+      </w:r>
+      <w:r>
+        <w:rPr>
+          <w:rFonts w:ascii="Consolas" w:eastAsia="Times New Roman" w:hAnsi="Consolas" w:cs="Times New Roman"/>
+          <w:color w:val="F7768E"/>
+          <w:sz w:val="21"/>
+          <w:szCs w:val="21"/>
+        </w:rPr>
+        <w:t>px</w:t>
+      </w:r>
+      <w:r>
+        <w:rPr>
+          <w:rFonts w:ascii="Consolas" w:eastAsia="Times New Roman" w:hAnsi="Consolas" w:cs="Times New Roman"/>
+          <w:color w:val="89DDFF"/>
+          <w:sz w:val="21"/>
+          <w:szCs w:val="21"/>
+        </w:rPr>
+        <w:t>;</w:t>
+      </w:r>
+    </w:p>
+    <w:p>
+      <w:pPr>
+        <w:shd w:val="clear" w:color="auto" w:fill="1A1B26"/>
+        <w:spacing w:after="0" w:line="285" w:lineRule="atLeast"/>
+        <w:rPr>
+          <w:rFonts w:ascii="Consolas" w:eastAsia="Times New Roman" w:hAnsi="Consolas" w:cs="Times New Roman"/>
+          <w:color w:val="A9B1D6"/>
+          <w:sz w:val="21"/>
+          <w:szCs w:val="21"/>
+        </w:rPr>
+      </w:pPr>
+      <w:r>
+        <w:rPr>
+          <w:rFonts w:ascii="Consolas" w:eastAsia="Times New Roman" w:hAnsi="Consolas" w:cs="Times New Roman"/>
+          <w:color w:val="9ABDF5"/>
+          <w:sz w:val="21"/>
+          <w:szCs w:val="21"/>
+        </w:rPr>
+        <w:t xml:space="preserve">  </w:t>
+      </w:r>
+      <w:r>
+        <w:rPr>
+          <w:rFonts w:ascii="Consolas" w:eastAsia="Times New Roman" w:hAnsi="Consolas" w:cs="Times New Roman"/>
+          <w:color w:val="7AA2F7"/>
+          <w:sz w:val="21"/>
+          <w:szCs w:val="21"/>
+        </w:rPr>
+        <w:t>filter</w:t>
+      </w:r>
+      <w:r>
+        <w:rPr>
+          <w:rFonts w:ascii="Consolas" w:eastAsia="Times New Roman" w:hAnsi="Consolas" w:cs="Times New Roman"/>
+          <w:color w:val="89DDFF"/>
+          <w:sz w:val="21"/>
+          <w:szCs w:val="21"/>
+        </w:rPr>
+        <w:t>:</w:t>
+      </w:r>
+      <w:r>
+        <w:rPr>
+          <w:rFonts w:ascii="Consolas" w:eastAsia="Times New Roman" w:hAnsi="Consolas" w:cs="Times New Roman"/>
+          <w:color w:val="9ABDF5"/>
+          <w:sz w:val="21"/>
+          <w:szCs w:val="21"/>
+        </w:rPr>
+        <w:t xml:space="preserve"> </w:t>
+      </w:r>
+      <w:r>
+        <w:rPr>
+          <w:rFonts w:ascii="Consolas" w:eastAsia="Times New Roman" w:hAnsi="Consolas" w:cs="Times New Roman"/>
+          <w:color w:val="0DB9D7"/>
+          <w:sz w:val="21"/>
+          <w:szCs w:val="21"/>
+        </w:rPr>
+        <w:t>drop-shadow</w:t>
+      </w:r>
+      <w:r>
+        <w:rPr>
+          <w:rFonts w:ascii="Consolas" w:eastAsia="Times New Roman" w:hAnsi="Consolas" w:cs="Times New Roman"/>
+          <w:color w:val="9ABDF5"/>
+          <w:sz w:val="21"/>
+          <w:szCs w:val="21"/>
+        </w:rPr>
+        <w:t>(</w:t>
+      </w:r>
+      <w:r>
+        <w:rPr>
+          <w:rFonts w:ascii="Consolas" w:eastAsia="Times New Roman" w:hAnsi="Consolas" w:cs="Times New Roman"/>
+          <w:color w:val="FF9E64"/>
+          <w:sz w:val="21"/>
+          <w:szCs w:val="21"/>
+        </w:rPr>
+        <w:t>1</w:t>
+      </w:r>
+      <w:r>
+        <w:rPr>
+          <w:rFonts w:ascii="Consolas" w:eastAsia="Times New Roman" w:hAnsi="Consolas" w:cs="Times New Roman"/>
+          <w:color w:val="F7768E"/>
+          <w:sz w:val="21"/>
+          <w:szCs w:val="21"/>
+        </w:rPr>
+        <w:t>px</w:t>
+      </w:r>
+      <w:r>
+        <w:rPr>
+          <w:rFonts w:ascii="Consolas" w:eastAsia="Times New Roman" w:hAnsi="Consolas" w:cs="Times New Roman"/>
+          <w:color w:val="BB9AF7"/>
+          <w:sz w:val="21"/>
+          <w:szCs w:val="21"/>
+        </w:rPr>
+        <w:t xml:space="preserve"> </w:t>
+      </w:r>
+      <w:proofErr w:type="spellStart"/>
+      <w:r>
+        <w:rPr>
+          <w:rFonts w:ascii="Consolas" w:eastAsia="Times New Roman" w:hAnsi="Consolas" w:cs="Times New Roman"/>
+          <w:color w:val="FF9E64"/>
+          <w:sz w:val="21"/>
+          <w:szCs w:val="21"/>
+        </w:rPr>
+        <w:t>1</w:t>
+      </w:r>
+      <w:r>
+        <w:rPr>
+          <w:rFonts w:ascii="Consolas" w:eastAsia="Times New Roman" w:hAnsi="Consolas" w:cs="Times New Roman"/>
+          <w:color w:val="F7768E"/>
+          <w:sz w:val="21"/>
+          <w:szCs w:val="21"/>
+        </w:rPr>
+        <w:t>px</w:t>
+      </w:r>
+      <w:proofErr w:type="spellEnd"/>
+      <w:r>
+        <w:rPr>
+          <w:rFonts w:ascii="Consolas" w:eastAsia="Times New Roman" w:hAnsi="Consolas" w:cs="Times New Roman"/>
+          <w:color w:val="BB9AF7"/>
+          <w:sz w:val="21"/>
+          <w:szCs w:val="21"/>
+        </w:rPr>
+        <w:t xml:space="preserve"> </w:t>
+      </w:r>
+      <w:r>
+        <w:rPr>
+          <w:rFonts w:ascii="Consolas" w:eastAsia="Times New Roman" w:hAnsi="Consolas" w:cs="Times New Roman"/>
+          <w:color w:val="FF9E64"/>
+          <w:sz w:val="21"/>
+          <w:szCs w:val="21"/>
+        </w:rPr>
+        <w:t>5</w:t>
+      </w:r>
+      <w:r>
+        <w:rPr>
+          <w:rFonts w:ascii="Consolas" w:eastAsia="Times New Roman" w:hAnsi="Consolas" w:cs="Times New Roman"/>
+          <w:color w:val="F7768E"/>
+          <w:sz w:val="21"/>
+          <w:szCs w:val="21"/>
+        </w:rPr>
+        <w:t>px</w:t>
+      </w:r>
+      <w:r>
+        <w:rPr>
+          <w:rFonts w:ascii="Consolas" w:eastAsia="Times New Roman" w:hAnsi="Consolas" w:cs="Times New Roman"/>
+          <w:color w:val="BB9AF7"/>
+          <w:sz w:val="21"/>
+          <w:szCs w:val="21"/>
+        </w:rPr>
+        <w:t xml:space="preserve"> </w:t>
+      </w:r>
+      <w:proofErr w:type="spellStart"/>
+      <w:r>
+        <w:rPr>
+          <w:rFonts w:ascii="Consolas" w:eastAsia="Times New Roman" w:hAnsi="Consolas" w:cs="Times New Roman"/>
+          <w:color w:val="0DB9D7"/>
+          <w:sz w:val="21"/>
+          <w:szCs w:val="21"/>
+        </w:rPr>
+        <w:t>rgb</w:t>
+      </w:r>
+      <w:proofErr w:type="spellEnd"/>
+      <w:r>
+        <w:rPr>
+          <w:rFonts w:ascii="Consolas" w:eastAsia="Times New Roman" w:hAnsi="Consolas" w:cs="Times New Roman"/>
+          <w:color w:val="9ABDF5"/>
+          <w:sz w:val="21"/>
+          <w:szCs w:val="21"/>
+        </w:rPr>
+        <w:t>(</w:t>
+      </w:r>
+      <w:r>
+        <w:rPr>
+          <w:rFonts w:ascii="Consolas" w:eastAsia="Times New Roman" w:hAnsi="Consolas" w:cs="Times New Roman"/>
+          <w:color w:val="FF9E64"/>
+          <w:sz w:val="21"/>
+          <w:szCs w:val="21"/>
+        </w:rPr>
+        <w:t>172</w:t>
+      </w:r>
+      <w:r>
+        <w:rPr>
+          <w:rFonts w:ascii="Consolas" w:eastAsia="Times New Roman" w:hAnsi="Consolas" w:cs="Times New Roman"/>
+          <w:color w:val="89DDFF"/>
+          <w:sz w:val="21"/>
+          <w:szCs w:val="21"/>
+        </w:rPr>
+        <w:t>,</w:t>
+      </w:r>
+      <w:r>
+        <w:rPr>
+          <w:rFonts w:ascii="Consolas" w:eastAsia="Times New Roman" w:hAnsi="Consolas" w:cs="Times New Roman"/>
+          <w:color w:val="BB9AF7"/>
+          <w:sz w:val="21"/>
+          <w:szCs w:val="21"/>
+        </w:rPr>
+        <w:t xml:space="preserve"> </w:t>
+      </w:r>
+      <w:r>
+        <w:rPr>
+          <w:rFonts w:ascii="Consolas" w:eastAsia="Times New Roman" w:hAnsi="Consolas" w:cs="Times New Roman"/>
+          <w:color w:val="FF9E64"/>
+          <w:sz w:val="21"/>
+          <w:szCs w:val="21"/>
+        </w:rPr>
+        <w:t>58</w:t>
+      </w:r>
+      <w:r>
+        <w:rPr>
+          <w:rFonts w:ascii="Consolas" w:eastAsia="Times New Roman" w:hAnsi="Consolas" w:cs="Times New Roman"/>
+          <w:color w:val="89DDFF"/>
+          <w:sz w:val="21"/>
+          <w:szCs w:val="21"/>
+        </w:rPr>
+        <w:t>,</w:t>
+      </w:r>
+      <w:r>
+        <w:rPr>
+          <w:rFonts w:ascii="Consolas" w:eastAsia="Times New Roman" w:hAnsi="Consolas" w:cs="Times New Roman"/>
+          <w:color w:val="BB9AF7"/>
+          <w:sz w:val="21"/>
+          <w:szCs w:val="21"/>
+        </w:rPr>
+        <w:t xml:space="preserve"> </w:t>
+      </w:r>
+      <w:r>
+        <w:rPr>
+          <w:rFonts w:ascii="Consolas" w:eastAsia="Times New Roman" w:hAnsi="Consolas" w:cs="Times New Roman"/>
+          <w:color w:val="FF9E64"/>
+          <w:sz w:val="21"/>
+          <w:szCs w:val="21"/>
+        </w:rPr>
+        <w:t>58</w:t>
+      </w:r>
+      <w:r>
+        <w:rPr>
+          <w:rFonts w:ascii="Consolas" w:eastAsia="Times New Roman" w:hAnsi="Consolas" w:cs="Times New Roman"/>
+          <w:color w:val="9ABDF5"/>
+          <w:sz w:val="21"/>
+          <w:szCs w:val="21"/>
+        </w:rPr>
+        <w:t>))</w:t>
+      </w:r>
+      <w:r>
+        <w:rPr>
+          <w:rFonts w:ascii="Consolas" w:eastAsia="Times New Roman" w:hAnsi="Consolas" w:cs="Times New Roman"/>
+          <w:color w:val="89DDFF"/>
+          <w:sz w:val="21"/>
+          <w:szCs w:val="21"/>
+        </w:rPr>
+        <w:t>;</w:t>
+      </w:r>
+    </w:p>
+    <w:p>
+      <w:pPr>
+        <w:shd w:val="clear" w:color="auto" w:fill="1A1B26"/>
+        <w:spacing w:after="0" w:line="285" w:lineRule="atLeast"/>
+        <w:rPr>
+          <w:rFonts w:ascii="Consolas" w:eastAsia="Times New Roman" w:hAnsi="Consolas" w:cs="Times New Roman"/>
+          <w:color w:val="A9B1D6"/>
+          <w:sz w:val="21"/>
+          <w:szCs w:val="21"/>
+        </w:rPr>
+      </w:pPr>
+      <w:r>
+        <w:rPr>
+          <w:rFonts w:ascii="Consolas" w:eastAsia="Times New Roman" w:hAnsi="Consolas" w:cs="Times New Roman"/>
+          <w:color w:val="9ABDF5"/>
+          <w:sz w:val="21"/>
+          <w:szCs w:val="21"/>
+        </w:rPr>
+        <w:t>}</w:t>
+      </w:r>
     </w:p>
     <w:p>
       <w:pPr>
@@ -15786,7 +16557,6 @@
           <w:sz w:val="24"/>
           <w:szCs w:val="24"/>
         </w:rPr>
-        <w:lastRenderedPageBreak/>
         <w:t>Create a table and set the size</w:t>
       </w:r>
     </w:p>
@@ -16739,6 +17509,7 @@
           <w:sz w:val="21"/>
           <w:szCs w:val="21"/>
         </w:rPr>
+        <w:lastRenderedPageBreak/>
         <w:t>td</w:t>
       </w:r>
       <w:r>
@@ -17246,7 +18017,6 @@
           <w:sz w:val="21"/>
           <w:szCs w:val="21"/>
         </w:rPr>
-        <w:lastRenderedPageBreak/>
         <w:t>tr</w:t>
       </w:r>
       <w:r>
@@ -18517,6 +19287,1016 @@
           <w:szCs w:val="21"/>
         </w:rPr>
         <w:t>0</w:t>
+      </w:r>
+      <w:r>
+        <w:rPr>
+          <w:rFonts w:ascii="Consolas" w:eastAsia="Times New Roman" w:hAnsi="Consolas" w:cs="Times New Roman"/>
+          <w:color w:val="89DDFF"/>
+          <w:sz w:val="21"/>
+          <w:szCs w:val="21"/>
+        </w:rPr>
+        <w:t>;</w:t>
+      </w:r>
+    </w:p>
+    <w:p>
+      <w:pPr>
+        <w:shd w:val="clear" w:color="auto" w:fill="1A1B26"/>
+        <w:spacing w:after="0" w:line="285" w:lineRule="atLeast"/>
+        <w:rPr>
+          <w:rFonts w:ascii="Consolas" w:eastAsia="Times New Roman" w:hAnsi="Consolas" w:cs="Times New Roman"/>
+          <w:color w:val="A9B1D6"/>
+          <w:sz w:val="21"/>
+          <w:szCs w:val="21"/>
+        </w:rPr>
+      </w:pPr>
+      <w:r>
+        <w:rPr>
+          <w:rFonts w:ascii="Consolas" w:eastAsia="Times New Roman" w:hAnsi="Consolas" w:cs="Times New Roman"/>
+          <w:color w:val="9ABDF5"/>
+          <w:sz w:val="21"/>
+          <w:szCs w:val="21"/>
+        </w:rPr>
+        <w:t>}</w:t>
+      </w:r>
+    </w:p>
+    <w:p>
+      <w:pPr>
+        <w:pStyle w:val="ListParagraph"/>
+        <w:ind w:left="1440"/>
+        <w:rPr>
+          <w:rFonts w:ascii="Franklin Gothic Book" w:hAnsi="Franklin Gothic Book"/>
+          <w:sz w:val="24"/>
+          <w:szCs w:val="24"/>
+        </w:rPr>
+      </w:pPr>
+      <w:r>
+        <w:rPr>
+          <w:rFonts w:ascii="Franklin Gothic Book" w:hAnsi="Franklin Gothic Book"/>
+          <w:sz w:val="24"/>
+          <w:szCs w:val="24"/>
+        </w:rPr>
+        <w:t>8. add an audio element to the about.html and style it</w:t>
+      </w:r>
+    </w:p>
+    <w:p>
+      <w:pPr>
+        <w:shd w:val="clear" w:color="auto" w:fill="1A1B26"/>
+        <w:spacing w:after="0" w:line="285" w:lineRule="atLeast"/>
+        <w:rPr>
+          <w:rFonts w:ascii="Consolas" w:eastAsia="Times New Roman" w:hAnsi="Consolas" w:cs="Times New Roman"/>
+          <w:color w:val="A9B1D6"/>
+          <w:sz w:val="21"/>
+          <w:szCs w:val="21"/>
+        </w:rPr>
+      </w:pPr>
+      <w:r>
+        <w:rPr>
+          <w:rFonts w:ascii="Consolas" w:eastAsia="Times New Roman" w:hAnsi="Consolas" w:cs="Times New Roman"/>
+          <w:color w:val="BA3C97"/>
+          <w:sz w:val="21"/>
+          <w:szCs w:val="21"/>
+        </w:rPr>
+        <w:t>&lt;</w:t>
+      </w:r>
+      <w:r>
+        <w:rPr>
+          <w:rFonts w:ascii="Consolas" w:eastAsia="Times New Roman" w:hAnsi="Consolas" w:cs="Times New Roman"/>
+          <w:color w:val="F7768E"/>
+          <w:sz w:val="21"/>
+          <w:szCs w:val="21"/>
+        </w:rPr>
+        <w:t>div</w:t>
+      </w:r>
+      <w:r>
+        <w:rPr>
+          <w:rFonts w:ascii="Consolas" w:eastAsia="Times New Roman" w:hAnsi="Consolas" w:cs="Times New Roman"/>
+          <w:color w:val="DE5971"/>
+          <w:sz w:val="21"/>
+          <w:szCs w:val="21"/>
+        </w:rPr>
+        <w:t xml:space="preserve"> </w:t>
+      </w:r>
+      <w:r>
+        <w:rPr>
+          <w:rFonts w:ascii="Consolas" w:eastAsia="Times New Roman" w:hAnsi="Consolas" w:cs="Times New Roman"/>
+          <w:color w:val="BB9AF7"/>
+          <w:sz w:val="21"/>
+          <w:szCs w:val="21"/>
+        </w:rPr>
+        <w:t>class</w:t>
+      </w:r>
+      <w:r>
+        <w:rPr>
+          <w:rFonts w:ascii="Consolas" w:eastAsia="Times New Roman" w:hAnsi="Consolas" w:cs="Times New Roman"/>
+          <w:color w:val="89DDFF"/>
+          <w:sz w:val="21"/>
+          <w:szCs w:val="21"/>
+        </w:rPr>
+        <w:t>="</w:t>
+      </w:r>
+      <w:r>
+        <w:rPr>
+          <w:rFonts w:ascii="Consolas" w:eastAsia="Times New Roman" w:hAnsi="Consolas" w:cs="Times New Roman"/>
+          <w:color w:val="9ECE6A"/>
+          <w:sz w:val="21"/>
+          <w:szCs w:val="21"/>
+        </w:rPr>
+        <w:t>page-audio</w:t>
+      </w:r>
+      <w:r>
+        <w:rPr>
+          <w:rFonts w:ascii="Consolas" w:eastAsia="Times New Roman" w:hAnsi="Consolas" w:cs="Times New Roman"/>
+          <w:color w:val="89DDFF"/>
+          <w:sz w:val="21"/>
+          <w:szCs w:val="21"/>
+        </w:rPr>
+        <w:t>"</w:t>
+      </w:r>
+      <w:r>
+        <w:rPr>
+          <w:rFonts w:ascii="Consolas" w:eastAsia="Times New Roman" w:hAnsi="Consolas" w:cs="Times New Roman"/>
+          <w:color w:val="BA3C97"/>
+          <w:sz w:val="21"/>
+          <w:szCs w:val="21"/>
+        </w:rPr>
+        <w:t>&gt;</w:t>
+      </w:r>
+    </w:p>
+    <w:p>
+      <w:pPr>
+        <w:shd w:val="clear" w:color="auto" w:fill="1A1B26"/>
+        <w:spacing w:after="0" w:line="285" w:lineRule="atLeast"/>
+        <w:rPr>
+          <w:rFonts w:ascii="Consolas" w:eastAsia="Times New Roman" w:hAnsi="Consolas" w:cs="Times New Roman"/>
+          <w:color w:val="A9B1D6"/>
+          <w:sz w:val="21"/>
+          <w:szCs w:val="21"/>
+        </w:rPr>
+      </w:pPr>
+      <w:r>
+        <w:rPr>
+          <w:rFonts w:ascii="Consolas" w:eastAsia="Times New Roman" w:hAnsi="Consolas" w:cs="Times New Roman"/>
+          <w:color w:val="9AA5CE"/>
+          <w:sz w:val="21"/>
+          <w:szCs w:val="21"/>
+        </w:rPr>
+        <w:t xml:space="preserve">          </w:t>
+      </w:r>
+      <w:r>
+        <w:rPr>
+          <w:rFonts w:ascii="Consolas" w:eastAsia="Times New Roman" w:hAnsi="Consolas" w:cs="Times New Roman"/>
+          <w:color w:val="BA3C97"/>
+          <w:sz w:val="21"/>
+          <w:szCs w:val="21"/>
+        </w:rPr>
+        <w:t>&lt;</w:t>
+      </w:r>
+      <w:r>
+        <w:rPr>
+          <w:rFonts w:ascii="Consolas" w:eastAsia="Times New Roman" w:hAnsi="Consolas" w:cs="Times New Roman"/>
+          <w:color w:val="F7768E"/>
+          <w:sz w:val="21"/>
+          <w:szCs w:val="21"/>
+        </w:rPr>
+        <w:t>audio</w:t>
+      </w:r>
+      <w:r>
+        <w:rPr>
+          <w:rFonts w:ascii="Consolas" w:eastAsia="Times New Roman" w:hAnsi="Consolas" w:cs="Times New Roman"/>
+          <w:color w:val="DE5971"/>
+          <w:sz w:val="21"/>
+          <w:szCs w:val="21"/>
+        </w:rPr>
+        <w:t xml:space="preserve"> </w:t>
+      </w:r>
+      <w:r>
+        <w:rPr>
+          <w:rFonts w:ascii="Consolas" w:eastAsia="Times New Roman" w:hAnsi="Consolas" w:cs="Times New Roman"/>
+          <w:color w:val="BB9AF7"/>
+          <w:sz w:val="21"/>
+          <w:szCs w:val="21"/>
+        </w:rPr>
+        <w:t>controls</w:t>
+      </w:r>
+      <w:r>
+        <w:rPr>
+          <w:rFonts w:ascii="Consolas" w:eastAsia="Times New Roman" w:hAnsi="Consolas" w:cs="Times New Roman"/>
+          <w:color w:val="BA3C97"/>
+          <w:sz w:val="21"/>
+          <w:szCs w:val="21"/>
+        </w:rPr>
+        <w:t>&gt;</w:t>
+      </w:r>
+    </w:p>
+    <w:p>
+      <w:pPr>
+        <w:shd w:val="clear" w:color="auto" w:fill="1A1B26"/>
+        <w:spacing w:after="0" w:line="285" w:lineRule="atLeast"/>
+        <w:rPr>
+          <w:rFonts w:ascii="Consolas" w:eastAsia="Times New Roman" w:hAnsi="Consolas" w:cs="Times New Roman"/>
+          <w:color w:val="A9B1D6"/>
+          <w:sz w:val="21"/>
+          <w:szCs w:val="21"/>
+        </w:rPr>
+      </w:pPr>
+      <w:r>
+        <w:rPr>
+          <w:rFonts w:ascii="Consolas" w:eastAsia="Times New Roman" w:hAnsi="Consolas" w:cs="Times New Roman"/>
+          <w:color w:val="9AA5CE"/>
+          <w:sz w:val="21"/>
+          <w:szCs w:val="21"/>
+        </w:rPr>
+        <w:t xml:space="preserve">            </w:t>
+      </w:r>
+      <w:r>
+        <w:rPr>
+          <w:rFonts w:ascii="Consolas" w:eastAsia="Times New Roman" w:hAnsi="Consolas" w:cs="Times New Roman"/>
+          <w:color w:val="BA3C97"/>
+          <w:sz w:val="21"/>
+          <w:szCs w:val="21"/>
+        </w:rPr>
+        <w:t>&lt;</w:t>
+      </w:r>
+      <w:r>
+        <w:rPr>
+          <w:rFonts w:ascii="Consolas" w:eastAsia="Times New Roman" w:hAnsi="Consolas" w:cs="Times New Roman"/>
+          <w:color w:val="F7768E"/>
+          <w:sz w:val="21"/>
+          <w:szCs w:val="21"/>
+        </w:rPr>
+        <w:t>source</w:t>
+      </w:r>
+      <w:r>
+        <w:rPr>
+          <w:rFonts w:ascii="Consolas" w:eastAsia="Times New Roman" w:hAnsi="Consolas" w:cs="Times New Roman"/>
+          <w:color w:val="DE5971"/>
+          <w:sz w:val="21"/>
+          <w:szCs w:val="21"/>
+        </w:rPr>
+        <w:t xml:space="preserve"> </w:t>
+      </w:r>
+      <w:proofErr w:type="spellStart"/>
+      <w:r>
+        <w:rPr>
+          <w:rFonts w:ascii="Consolas" w:eastAsia="Times New Roman" w:hAnsi="Consolas" w:cs="Times New Roman"/>
+          <w:color w:val="BB9AF7"/>
+          <w:sz w:val="21"/>
+          <w:szCs w:val="21"/>
+        </w:rPr>
+        <w:t>src</w:t>
+      </w:r>
+      <w:proofErr w:type="spellEnd"/>
+      <w:r>
+        <w:rPr>
+          <w:rFonts w:ascii="Consolas" w:eastAsia="Times New Roman" w:hAnsi="Consolas" w:cs="Times New Roman"/>
+          <w:color w:val="89DDFF"/>
+          <w:sz w:val="21"/>
+          <w:szCs w:val="21"/>
+        </w:rPr>
+        <w:t>="</w:t>
+      </w:r>
+      <w:proofErr w:type="spellStart"/>
+      <w:r>
+        <w:rPr>
+          <w:rFonts w:ascii="Consolas" w:eastAsia="Times New Roman" w:hAnsi="Consolas" w:cs="Times New Roman"/>
+          <w:color w:val="9ECE6A"/>
+          <w:sz w:val="21"/>
+          <w:szCs w:val="21"/>
+        </w:rPr>
+        <w:t>img</w:t>
+      </w:r>
+      <w:proofErr w:type="spellEnd"/>
+      <w:r>
+        <w:rPr>
+          <w:rFonts w:ascii="Consolas" w:eastAsia="Times New Roman" w:hAnsi="Consolas" w:cs="Times New Roman"/>
+          <w:color w:val="9ECE6A"/>
+          <w:sz w:val="21"/>
+          <w:szCs w:val="21"/>
+        </w:rPr>
+        <w:t>/nube-negra.mp4</w:t>
+      </w:r>
+      <w:r>
+        <w:rPr>
+          <w:rFonts w:ascii="Consolas" w:eastAsia="Times New Roman" w:hAnsi="Consolas" w:cs="Times New Roman"/>
+          <w:color w:val="89DDFF"/>
+          <w:sz w:val="21"/>
+          <w:szCs w:val="21"/>
+        </w:rPr>
+        <w:t>"</w:t>
+      </w:r>
+      <w:r>
+        <w:rPr>
+          <w:rFonts w:ascii="Consolas" w:eastAsia="Times New Roman" w:hAnsi="Consolas" w:cs="Times New Roman"/>
+          <w:color w:val="DE5971"/>
+          <w:sz w:val="21"/>
+          <w:szCs w:val="21"/>
+        </w:rPr>
+        <w:t xml:space="preserve"> </w:t>
+      </w:r>
+      <w:r>
+        <w:rPr>
+          <w:rFonts w:ascii="Consolas" w:eastAsia="Times New Roman" w:hAnsi="Consolas" w:cs="Times New Roman"/>
+          <w:color w:val="BB9AF7"/>
+          <w:sz w:val="21"/>
+          <w:szCs w:val="21"/>
+        </w:rPr>
+        <w:t>type</w:t>
+      </w:r>
+      <w:r>
+        <w:rPr>
+          <w:rFonts w:ascii="Consolas" w:eastAsia="Times New Roman" w:hAnsi="Consolas" w:cs="Times New Roman"/>
+          <w:color w:val="89DDFF"/>
+          <w:sz w:val="21"/>
+          <w:szCs w:val="21"/>
+        </w:rPr>
+        <w:t>="</w:t>
+      </w:r>
+      <w:r>
+        <w:rPr>
+          <w:rFonts w:ascii="Consolas" w:eastAsia="Times New Roman" w:hAnsi="Consolas" w:cs="Times New Roman"/>
+          <w:color w:val="9ECE6A"/>
+          <w:sz w:val="21"/>
+          <w:szCs w:val="21"/>
+        </w:rPr>
+        <w:t>audio/mp4</w:t>
+      </w:r>
+      <w:r>
+        <w:rPr>
+          <w:rFonts w:ascii="Consolas" w:eastAsia="Times New Roman" w:hAnsi="Consolas" w:cs="Times New Roman"/>
+          <w:color w:val="89DDFF"/>
+          <w:sz w:val="21"/>
+          <w:szCs w:val="21"/>
+        </w:rPr>
+        <w:t>"</w:t>
+      </w:r>
+      <w:r>
+        <w:rPr>
+          <w:rFonts w:ascii="Consolas" w:eastAsia="Times New Roman" w:hAnsi="Consolas" w:cs="Times New Roman"/>
+          <w:color w:val="DE5971"/>
+          <w:sz w:val="21"/>
+          <w:szCs w:val="21"/>
+        </w:rPr>
+        <w:t xml:space="preserve"> </w:t>
+      </w:r>
+      <w:r>
+        <w:rPr>
+          <w:rFonts w:ascii="Consolas" w:eastAsia="Times New Roman" w:hAnsi="Consolas" w:cs="Times New Roman"/>
+          <w:color w:val="BA3C97"/>
+          <w:sz w:val="21"/>
+          <w:szCs w:val="21"/>
+        </w:rPr>
+        <w:t>/&gt;</w:t>
+      </w:r>
+    </w:p>
+    <w:p>
+      <w:pPr>
+        <w:shd w:val="clear" w:color="auto" w:fill="1A1B26"/>
+        <w:spacing w:after="0" w:line="285" w:lineRule="atLeast"/>
+        <w:rPr>
+          <w:rFonts w:ascii="Consolas" w:eastAsia="Times New Roman" w:hAnsi="Consolas" w:cs="Times New Roman"/>
+          <w:color w:val="A9B1D6"/>
+          <w:sz w:val="21"/>
+          <w:szCs w:val="21"/>
+        </w:rPr>
+      </w:pPr>
+      <w:r>
+        <w:rPr>
+          <w:rFonts w:ascii="Consolas" w:eastAsia="Times New Roman" w:hAnsi="Consolas" w:cs="Times New Roman"/>
+          <w:color w:val="9AA5CE"/>
+          <w:sz w:val="21"/>
+          <w:szCs w:val="21"/>
+        </w:rPr>
+        <w:t xml:space="preserve">          </w:t>
+      </w:r>
+      <w:r>
+        <w:rPr>
+          <w:rFonts w:ascii="Consolas" w:eastAsia="Times New Roman" w:hAnsi="Consolas" w:cs="Times New Roman"/>
+          <w:color w:val="BA3C97"/>
+          <w:sz w:val="21"/>
+          <w:szCs w:val="21"/>
+        </w:rPr>
+        <w:t>&lt;/</w:t>
+      </w:r>
+      <w:r>
+        <w:rPr>
+          <w:rFonts w:ascii="Consolas" w:eastAsia="Times New Roman" w:hAnsi="Consolas" w:cs="Times New Roman"/>
+          <w:color w:val="F7768E"/>
+          <w:sz w:val="21"/>
+          <w:szCs w:val="21"/>
+        </w:rPr>
+        <w:t>audio</w:t>
+      </w:r>
+      <w:r>
+        <w:rPr>
+          <w:rFonts w:ascii="Consolas" w:eastAsia="Times New Roman" w:hAnsi="Consolas" w:cs="Times New Roman"/>
+          <w:color w:val="BA3C97"/>
+          <w:sz w:val="21"/>
+          <w:szCs w:val="21"/>
+        </w:rPr>
+        <w:t>&gt;</w:t>
+      </w:r>
+    </w:p>
+    <w:p>
+      <w:pPr>
+        <w:shd w:val="clear" w:color="auto" w:fill="1A1B26"/>
+        <w:spacing w:after="0" w:line="285" w:lineRule="atLeast"/>
+        <w:rPr>
+          <w:rFonts w:ascii="Consolas" w:eastAsia="Times New Roman" w:hAnsi="Consolas" w:cs="Times New Roman"/>
+          <w:color w:val="A9B1D6"/>
+          <w:sz w:val="21"/>
+          <w:szCs w:val="21"/>
+        </w:rPr>
+      </w:pPr>
+      <w:r>
+        <w:rPr>
+          <w:rFonts w:ascii="Consolas" w:eastAsia="Times New Roman" w:hAnsi="Consolas" w:cs="Times New Roman"/>
+          <w:color w:val="9AA5CE"/>
+          <w:sz w:val="21"/>
+          <w:szCs w:val="21"/>
+        </w:rPr>
+        <w:t xml:space="preserve">        </w:t>
+      </w:r>
+      <w:r>
+        <w:rPr>
+          <w:rFonts w:ascii="Consolas" w:eastAsia="Times New Roman" w:hAnsi="Consolas" w:cs="Times New Roman"/>
+          <w:color w:val="BA3C97"/>
+          <w:sz w:val="21"/>
+          <w:szCs w:val="21"/>
+        </w:rPr>
+        <w:t>&lt;/</w:t>
+      </w:r>
+      <w:r>
+        <w:rPr>
+          <w:rFonts w:ascii="Consolas" w:eastAsia="Times New Roman" w:hAnsi="Consolas" w:cs="Times New Roman"/>
+          <w:color w:val="F7768E"/>
+          <w:sz w:val="21"/>
+          <w:szCs w:val="21"/>
+        </w:rPr>
+        <w:t>div</w:t>
+      </w:r>
+      <w:r>
+        <w:rPr>
+          <w:rFonts w:ascii="Consolas" w:eastAsia="Times New Roman" w:hAnsi="Consolas" w:cs="Times New Roman"/>
+          <w:color w:val="BA3C97"/>
+          <w:sz w:val="21"/>
+          <w:szCs w:val="21"/>
+        </w:rPr>
+        <w:t>&gt;</w:t>
+      </w:r>
+    </w:p>
+    <w:p>
+      <w:pPr>
+        <w:shd w:val="clear" w:color="auto" w:fill="1A1B26"/>
+        <w:spacing w:after="0" w:line="285" w:lineRule="atLeast"/>
+        <w:rPr>
+          <w:rFonts w:ascii="Consolas" w:eastAsia="Times New Roman" w:hAnsi="Consolas" w:cs="Times New Roman"/>
+          <w:color w:val="A9B1D6"/>
+          <w:sz w:val="21"/>
+          <w:szCs w:val="21"/>
+        </w:rPr>
+      </w:pPr>
+      <w:r>
+        <w:rPr>
+          <w:rFonts w:ascii="Consolas" w:eastAsia="Times New Roman" w:hAnsi="Consolas" w:cs="Times New Roman"/>
+          <w:color w:val="E0AF68"/>
+          <w:sz w:val="21"/>
+          <w:szCs w:val="21"/>
+        </w:rPr>
+        <w:t>.</w:t>
+      </w:r>
+      <w:r>
+        <w:rPr>
+          <w:rFonts w:ascii="Consolas" w:eastAsia="Times New Roman" w:hAnsi="Consolas" w:cs="Times New Roman"/>
+          <w:color w:val="9ECE6A"/>
+          <w:sz w:val="21"/>
+          <w:szCs w:val="21"/>
+        </w:rPr>
+        <w:t>page-audio</w:t>
+      </w:r>
+      <w:r>
+        <w:rPr>
+          <w:rFonts w:ascii="Consolas" w:eastAsia="Times New Roman" w:hAnsi="Consolas" w:cs="Times New Roman"/>
+          <w:color w:val="A9B1D6"/>
+          <w:sz w:val="21"/>
+          <w:szCs w:val="21"/>
+        </w:rPr>
+        <w:t xml:space="preserve"> </w:t>
+      </w:r>
+      <w:r>
+        <w:rPr>
+          <w:rFonts w:ascii="Consolas" w:eastAsia="Times New Roman" w:hAnsi="Consolas" w:cs="Times New Roman"/>
+          <w:color w:val="9ABDF5"/>
+          <w:sz w:val="21"/>
+          <w:szCs w:val="21"/>
+        </w:rPr>
+        <w:t>{</w:t>
+      </w:r>
+    </w:p>
+    <w:p>
+      <w:pPr>
+        <w:shd w:val="clear" w:color="auto" w:fill="1A1B26"/>
+        <w:spacing w:after="0" w:line="285" w:lineRule="atLeast"/>
+        <w:rPr>
+          <w:rFonts w:ascii="Consolas" w:eastAsia="Times New Roman" w:hAnsi="Consolas" w:cs="Times New Roman"/>
+          <w:color w:val="A9B1D6"/>
+          <w:sz w:val="21"/>
+          <w:szCs w:val="21"/>
+        </w:rPr>
+      </w:pPr>
+      <w:r>
+        <w:rPr>
+          <w:rFonts w:ascii="Consolas" w:eastAsia="Times New Roman" w:hAnsi="Consolas" w:cs="Times New Roman"/>
+          <w:color w:val="9ABDF5"/>
+          <w:sz w:val="21"/>
+          <w:szCs w:val="21"/>
+        </w:rPr>
+        <w:t xml:space="preserve">  </w:t>
+      </w:r>
+      <w:r>
+        <w:rPr>
+          <w:rFonts w:ascii="Consolas" w:eastAsia="Times New Roman" w:hAnsi="Consolas" w:cs="Times New Roman"/>
+          <w:i/>
+          <w:iCs/>
+          <w:color w:val="444B6A"/>
+          <w:sz w:val="21"/>
+          <w:szCs w:val="21"/>
+        </w:rPr>
+        <w:t>/*display*/</w:t>
+      </w:r>
+    </w:p>
+    <w:p>
+      <w:pPr>
+        <w:shd w:val="clear" w:color="auto" w:fill="1A1B26"/>
+        <w:spacing w:after="0" w:line="285" w:lineRule="atLeast"/>
+        <w:rPr>
+          <w:rFonts w:ascii="Consolas" w:eastAsia="Times New Roman" w:hAnsi="Consolas" w:cs="Times New Roman"/>
+          <w:color w:val="A9B1D6"/>
+          <w:sz w:val="21"/>
+          <w:szCs w:val="21"/>
+        </w:rPr>
+      </w:pPr>
+      <w:r>
+        <w:rPr>
+          <w:rFonts w:ascii="Consolas" w:eastAsia="Times New Roman" w:hAnsi="Consolas" w:cs="Times New Roman"/>
+          <w:color w:val="9ABDF5"/>
+          <w:sz w:val="21"/>
+          <w:szCs w:val="21"/>
+        </w:rPr>
+        <w:t xml:space="preserve">  </w:t>
+      </w:r>
+      <w:r>
+        <w:rPr>
+          <w:rFonts w:ascii="Consolas" w:eastAsia="Times New Roman" w:hAnsi="Consolas" w:cs="Times New Roman"/>
+          <w:color w:val="7AA2F7"/>
+          <w:sz w:val="21"/>
+          <w:szCs w:val="21"/>
+        </w:rPr>
+        <w:t>display</w:t>
+      </w:r>
+      <w:r>
+        <w:rPr>
+          <w:rFonts w:ascii="Consolas" w:eastAsia="Times New Roman" w:hAnsi="Consolas" w:cs="Times New Roman"/>
+          <w:color w:val="89DDFF"/>
+          <w:sz w:val="21"/>
+          <w:szCs w:val="21"/>
+        </w:rPr>
+        <w:t>:</w:t>
+      </w:r>
+      <w:r>
+        <w:rPr>
+          <w:rFonts w:ascii="Consolas" w:eastAsia="Times New Roman" w:hAnsi="Consolas" w:cs="Times New Roman"/>
+          <w:color w:val="9ABDF5"/>
+          <w:sz w:val="21"/>
+          <w:szCs w:val="21"/>
+        </w:rPr>
+        <w:t xml:space="preserve"> </w:t>
+      </w:r>
+      <w:r>
+        <w:rPr>
+          <w:rFonts w:ascii="Consolas" w:eastAsia="Times New Roman" w:hAnsi="Consolas" w:cs="Times New Roman"/>
+          <w:color w:val="FF9E64"/>
+          <w:sz w:val="21"/>
+          <w:szCs w:val="21"/>
+        </w:rPr>
+        <w:t>grid</w:t>
+      </w:r>
+      <w:r>
+        <w:rPr>
+          <w:rFonts w:ascii="Consolas" w:eastAsia="Times New Roman" w:hAnsi="Consolas" w:cs="Times New Roman"/>
+          <w:color w:val="89DDFF"/>
+          <w:sz w:val="21"/>
+          <w:szCs w:val="21"/>
+        </w:rPr>
+        <w:t>;</w:t>
+      </w:r>
+    </w:p>
+    <w:p>
+      <w:pPr>
+        <w:shd w:val="clear" w:color="auto" w:fill="1A1B26"/>
+        <w:spacing w:after="0" w:line="285" w:lineRule="atLeast"/>
+        <w:rPr>
+          <w:rFonts w:ascii="Consolas" w:eastAsia="Times New Roman" w:hAnsi="Consolas" w:cs="Times New Roman"/>
+          <w:color w:val="A9B1D6"/>
+          <w:sz w:val="21"/>
+          <w:szCs w:val="21"/>
+        </w:rPr>
+      </w:pPr>
+      <w:r>
+        <w:rPr>
+          <w:rFonts w:ascii="Consolas" w:eastAsia="Times New Roman" w:hAnsi="Consolas" w:cs="Times New Roman"/>
+          <w:color w:val="9ABDF5"/>
+          <w:sz w:val="21"/>
+          <w:szCs w:val="21"/>
+        </w:rPr>
+        <w:t xml:space="preserve">  </w:t>
+      </w:r>
+      <w:r>
+        <w:rPr>
+          <w:rFonts w:ascii="Consolas" w:eastAsia="Times New Roman" w:hAnsi="Consolas" w:cs="Times New Roman"/>
+          <w:color w:val="7AA2F7"/>
+          <w:sz w:val="21"/>
+          <w:szCs w:val="21"/>
+        </w:rPr>
+        <w:t>place-content</w:t>
+      </w:r>
+      <w:r>
+        <w:rPr>
+          <w:rFonts w:ascii="Consolas" w:eastAsia="Times New Roman" w:hAnsi="Consolas" w:cs="Times New Roman"/>
+          <w:color w:val="89DDFF"/>
+          <w:sz w:val="21"/>
+          <w:szCs w:val="21"/>
+        </w:rPr>
+        <w:t>:</w:t>
+      </w:r>
+      <w:r>
+        <w:rPr>
+          <w:rFonts w:ascii="Consolas" w:eastAsia="Times New Roman" w:hAnsi="Consolas" w:cs="Times New Roman"/>
+          <w:color w:val="9ABDF5"/>
+          <w:sz w:val="21"/>
+          <w:szCs w:val="21"/>
+        </w:rPr>
+        <w:t xml:space="preserve"> </w:t>
+      </w:r>
+      <w:r>
+        <w:rPr>
+          <w:rFonts w:ascii="Consolas" w:eastAsia="Times New Roman" w:hAnsi="Consolas" w:cs="Times New Roman"/>
+          <w:color w:val="FF9E64"/>
+          <w:sz w:val="21"/>
+          <w:szCs w:val="21"/>
+        </w:rPr>
+        <w:t>center</w:t>
+      </w:r>
+      <w:r>
+        <w:rPr>
+          <w:rFonts w:ascii="Consolas" w:eastAsia="Times New Roman" w:hAnsi="Consolas" w:cs="Times New Roman"/>
+          <w:color w:val="89DDFF"/>
+          <w:sz w:val="21"/>
+          <w:szCs w:val="21"/>
+        </w:rPr>
+        <w:t>;</w:t>
+      </w:r>
+    </w:p>
+    <w:p>
+      <w:pPr>
+        <w:shd w:val="clear" w:color="auto" w:fill="1A1B26"/>
+        <w:spacing w:after="0" w:line="285" w:lineRule="atLeast"/>
+        <w:rPr>
+          <w:rFonts w:ascii="Consolas" w:eastAsia="Times New Roman" w:hAnsi="Consolas" w:cs="Times New Roman"/>
+          <w:color w:val="A9B1D6"/>
+          <w:sz w:val="21"/>
+          <w:szCs w:val="21"/>
+        </w:rPr>
+      </w:pPr>
+      <w:r>
+        <w:rPr>
+          <w:rFonts w:ascii="Consolas" w:eastAsia="Times New Roman" w:hAnsi="Consolas" w:cs="Times New Roman"/>
+          <w:color w:val="9ABDF5"/>
+          <w:sz w:val="21"/>
+          <w:szCs w:val="21"/>
+        </w:rPr>
+        <w:lastRenderedPageBreak/>
+        <w:t>}</w:t>
+      </w:r>
+    </w:p>
+    <w:p>
+      <w:pPr>
+        <w:shd w:val="clear" w:color="auto" w:fill="1A1B26"/>
+        <w:spacing w:after="0" w:line="285" w:lineRule="atLeast"/>
+        <w:rPr>
+          <w:rFonts w:ascii="Consolas" w:eastAsia="Times New Roman" w:hAnsi="Consolas" w:cs="Times New Roman"/>
+          <w:color w:val="A9B1D6"/>
+          <w:sz w:val="21"/>
+          <w:szCs w:val="21"/>
+        </w:rPr>
+      </w:pPr>
+    </w:p>
+    <w:p>
+      <w:pPr>
+        <w:shd w:val="clear" w:color="auto" w:fill="1A1B26"/>
+        <w:spacing w:after="0" w:line="285" w:lineRule="atLeast"/>
+        <w:rPr>
+          <w:rFonts w:ascii="Consolas" w:eastAsia="Times New Roman" w:hAnsi="Consolas" w:cs="Times New Roman"/>
+          <w:color w:val="A9B1D6"/>
+          <w:sz w:val="21"/>
+          <w:szCs w:val="21"/>
+        </w:rPr>
+      </w:pPr>
+      <w:r>
+        <w:rPr>
+          <w:rFonts w:ascii="Consolas" w:eastAsia="Times New Roman" w:hAnsi="Consolas" w:cs="Times New Roman"/>
+          <w:color w:val="E0AF68"/>
+          <w:sz w:val="21"/>
+          <w:szCs w:val="21"/>
+        </w:rPr>
+        <w:t>.</w:t>
+      </w:r>
+      <w:r>
+        <w:rPr>
+          <w:rFonts w:ascii="Consolas" w:eastAsia="Times New Roman" w:hAnsi="Consolas" w:cs="Times New Roman"/>
+          <w:color w:val="9ECE6A"/>
+          <w:sz w:val="21"/>
+          <w:szCs w:val="21"/>
+        </w:rPr>
+        <w:t>page-audio</w:t>
+      </w:r>
+      <w:r>
+        <w:rPr>
+          <w:rFonts w:ascii="Consolas" w:eastAsia="Times New Roman" w:hAnsi="Consolas" w:cs="Times New Roman"/>
+          <w:color w:val="A9B1D6"/>
+          <w:sz w:val="21"/>
+          <w:szCs w:val="21"/>
+        </w:rPr>
+        <w:t xml:space="preserve"> </w:t>
+      </w:r>
+      <w:r>
+        <w:rPr>
+          <w:rFonts w:ascii="Consolas" w:eastAsia="Times New Roman" w:hAnsi="Consolas" w:cs="Times New Roman"/>
+          <w:color w:val="0DB9D7"/>
+          <w:sz w:val="21"/>
+          <w:szCs w:val="21"/>
+        </w:rPr>
+        <w:t>audio</w:t>
+      </w:r>
+      <w:r>
+        <w:rPr>
+          <w:rFonts w:ascii="Consolas" w:eastAsia="Times New Roman" w:hAnsi="Consolas" w:cs="Times New Roman"/>
+          <w:color w:val="A9B1D6"/>
+          <w:sz w:val="21"/>
+          <w:szCs w:val="21"/>
+        </w:rPr>
+        <w:t xml:space="preserve"> </w:t>
+      </w:r>
+      <w:r>
+        <w:rPr>
+          <w:rFonts w:ascii="Consolas" w:eastAsia="Times New Roman" w:hAnsi="Consolas" w:cs="Times New Roman"/>
+          <w:color w:val="9ABDF5"/>
+          <w:sz w:val="21"/>
+          <w:szCs w:val="21"/>
+        </w:rPr>
+        <w:t>{</w:t>
+      </w:r>
+    </w:p>
+    <w:p>
+      <w:pPr>
+        <w:shd w:val="clear" w:color="auto" w:fill="1A1B26"/>
+        <w:spacing w:after="0" w:line="285" w:lineRule="atLeast"/>
+        <w:rPr>
+          <w:rFonts w:ascii="Consolas" w:eastAsia="Times New Roman" w:hAnsi="Consolas" w:cs="Times New Roman"/>
+          <w:color w:val="A9B1D6"/>
+          <w:sz w:val="21"/>
+          <w:szCs w:val="21"/>
+        </w:rPr>
+      </w:pPr>
+      <w:r>
+        <w:rPr>
+          <w:rFonts w:ascii="Consolas" w:eastAsia="Times New Roman" w:hAnsi="Consolas" w:cs="Times New Roman"/>
+          <w:color w:val="9ABDF5"/>
+          <w:sz w:val="21"/>
+          <w:szCs w:val="21"/>
+        </w:rPr>
+        <w:t xml:space="preserve">  </w:t>
+      </w:r>
+      <w:r>
+        <w:rPr>
+          <w:rFonts w:ascii="Consolas" w:eastAsia="Times New Roman" w:hAnsi="Consolas" w:cs="Times New Roman"/>
+          <w:color w:val="7AA2F7"/>
+          <w:sz w:val="21"/>
+          <w:szCs w:val="21"/>
+        </w:rPr>
+        <w:t>filter</w:t>
+      </w:r>
+      <w:r>
+        <w:rPr>
+          <w:rFonts w:ascii="Consolas" w:eastAsia="Times New Roman" w:hAnsi="Consolas" w:cs="Times New Roman"/>
+          <w:color w:val="89DDFF"/>
+          <w:sz w:val="21"/>
+          <w:szCs w:val="21"/>
+        </w:rPr>
+        <w:t>:</w:t>
+      </w:r>
+      <w:r>
+        <w:rPr>
+          <w:rFonts w:ascii="Consolas" w:eastAsia="Times New Roman" w:hAnsi="Consolas" w:cs="Times New Roman"/>
+          <w:color w:val="9ABDF5"/>
+          <w:sz w:val="21"/>
+          <w:szCs w:val="21"/>
+        </w:rPr>
+        <w:t xml:space="preserve"> </w:t>
+      </w:r>
+      <w:r>
+        <w:rPr>
+          <w:rFonts w:ascii="Consolas" w:eastAsia="Times New Roman" w:hAnsi="Consolas" w:cs="Times New Roman"/>
+          <w:color w:val="0DB9D7"/>
+          <w:sz w:val="21"/>
+          <w:szCs w:val="21"/>
+        </w:rPr>
+        <w:t>drop-shadow</w:t>
+      </w:r>
+      <w:r>
+        <w:rPr>
+          <w:rFonts w:ascii="Consolas" w:eastAsia="Times New Roman" w:hAnsi="Consolas" w:cs="Times New Roman"/>
+          <w:color w:val="9ABDF5"/>
+          <w:sz w:val="21"/>
+          <w:szCs w:val="21"/>
+        </w:rPr>
+        <w:t>(</w:t>
+      </w:r>
+      <w:r>
+        <w:rPr>
+          <w:rFonts w:ascii="Consolas" w:eastAsia="Times New Roman" w:hAnsi="Consolas" w:cs="Times New Roman"/>
+          <w:color w:val="FF9E64"/>
+          <w:sz w:val="21"/>
+          <w:szCs w:val="21"/>
+        </w:rPr>
+        <w:t>1</w:t>
+      </w:r>
+      <w:r>
+        <w:rPr>
+          <w:rFonts w:ascii="Consolas" w:eastAsia="Times New Roman" w:hAnsi="Consolas" w:cs="Times New Roman"/>
+          <w:color w:val="F7768E"/>
+          <w:sz w:val="21"/>
+          <w:szCs w:val="21"/>
+        </w:rPr>
+        <w:t>px</w:t>
+      </w:r>
+      <w:r>
+        <w:rPr>
+          <w:rFonts w:ascii="Consolas" w:eastAsia="Times New Roman" w:hAnsi="Consolas" w:cs="Times New Roman"/>
+          <w:color w:val="BB9AF7"/>
+          <w:sz w:val="21"/>
+          <w:szCs w:val="21"/>
+        </w:rPr>
+        <w:t xml:space="preserve"> </w:t>
+      </w:r>
+      <w:proofErr w:type="spellStart"/>
+      <w:r>
+        <w:rPr>
+          <w:rFonts w:ascii="Consolas" w:eastAsia="Times New Roman" w:hAnsi="Consolas" w:cs="Times New Roman"/>
+          <w:color w:val="FF9E64"/>
+          <w:sz w:val="21"/>
+          <w:szCs w:val="21"/>
+        </w:rPr>
+        <w:t>1</w:t>
+      </w:r>
+      <w:r>
+        <w:rPr>
+          <w:rFonts w:ascii="Consolas" w:eastAsia="Times New Roman" w:hAnsi="Consolas" w:cs="Times New Roman"/>
+          <w:color w:val="F7768E"/>
+          <w:sz w:val="21"/>
+          <w:szCs w:val="21"/>
+        </w:rPr>
+        <w:t>px</w:t>
+      </w:r>
+      <w:proofErr w:type="spellEnd"/>
+      <w:r>
+        <w:rPr>
+          <w:rFonts w:ascii="Consolas" w:eastAsia="Times New Roman" w:hAnsi="Consolas" w:cs="Times New Roman"/>
+          <w:color w:val="BB9AF7"/>
+          <w:sz w:val="21"/>
+          <w:szCs w:val="21"/>
+        </w:rPr>
+        <w:t xml:space="preserve"> </w:t>
+      </w:r>
+      <w:proofErr w:type="spellStart"/>
+      <w:r>
+        <w:rPr>
+          <w:rFonts w:ascii="Consolas" w:eastAsia="Times New Roman" w:hAnsi="Consolas" w:cs="Times New Roman"/>
+          <w:color w:val="FF9E64"/>
+          <w:sz w:val="21"/>
+          <w:szCs w:val="21"/>
+        </w:rPr>
+        <w:t>1</w:t>
+      </w:r>
+      <w:r>
+        <w:rPr>
+          <w:rFonts w:ascii="Consolas" w:eastAsia="Times New Roman" w:hAnsi="Consolas" w:cs="Times New Roman"/>
+          <w:color w:val="F7768E"/>
+          <w:sz w:val="21"/>
+          <w:szCs w:val="21"/>
+        </w:rPr>
+        <w:t>px</w:t>
+      </w:r>
+      <w:proofErr w:type="spellEnd"/>
+      <w:r>
+        <w:rPr>
+          <w:rFonts w:ascii="Consolas" w:eastAsia="Times New Roman" w:hAnsi="Consolas" w:cs="Times New Roman"/>
+          <w:color w:val="BB9AF7"/>
+          <w:sz w:val="21"/>
+          <w:szCs w:val="21"/>
+        </w:rPr>
+        <w:t xml:space="preserve"> </w:t>
+      </w:r>
+      <w:proofErr w:type="spellStart"/>
+      <w:r>
+        <w:rPr>
+          <w:rFonts w:ascii="Consolas" w:eastAsia="Times New Roman" w:hAnsi="Consolas" w:cs="Times New Roman"/>
+          <w:color w:val="0DB9D7"/>
+          <w:sz w:val="21"/>
+          <w:szCs w:val="21"/>
+        </w:rPr>
+        <w:t>rgb</w:t>
+      </w:r>
+      <w:proofErr w:type="spellEnd"/>
+      <w:r>
+        <w:rPr>
+          <w:rFonts w:ascii="Consolas" w:eastAsia="Times New Roman" w:hAnsi="Consolas" w:cs="Times New Roman"/>
+          <w:color w:val="9ABDF5"/>
+          <w:sz w:val="21"/>
+          <w:szCs w:val="21"/>
+        </w:rPr>
+        <w:t>(</w:t>
+      </w:r>
+      <w:r>
+        <w:rPr>
+          <w:rFonts w:ascii="Consolas" w:eastAsia="Times New Roman" w:hAnsi="Consolas" w:cs="Times New Roman"/>
+          <w:color w:val="FF9E64"/>
+          <w:sz w:val="21"/>
+          <w:szCs w:val="21"/>
+        </w:rPr>
+        <w:t>175</w:t>
+      </w:r>
+      <w:r>
+        <w:rPr>
+          <w:rFonts w:ascii="Consolas" w:eastAsia="Times New Roman" w:hAnsi="Consolas" w:cs="Times New Roman"/>
+          <w:color w:val="89DDFF"/>
+          <w:sz w:val="21"/>
+          <w:szCs w:val="21"/>
+        </w:rPr>
+        <w:t>,</w:t>
+      </w:r>
+      <w:r>
+        <w:rPr>
+          <w:rFonts w:ascii="Consolas" w:eastAsia="Times New Roman" w:hAnsi="Consolas" w:cs="Times New Roman"/>
+          <w:color w:val="BB9AF7"/>
+          <w:sz w:val="21"/>
+          <w:szCs w:val="21"/>
+        </w:rPr>
+        <w:t xml:space="preserve"> </w:t>
+      </w:r>
+      <w:r>
+        <w:rPr>
+          <w:rFonts w:ascii="Consolas" w:eastAsia="Times New Roman" w:hAnsi="Consolas" w:cs="Times New Roman"/>
+          <w:color w:val="FF9E64"/>
+          <w:sz w:val="21"/>
+          <w:szCs w:val="21"/>
+        </w:rPr>
+        <w:t>44</w:t>
+      </w:r>
+      <w:r>
+        <w:rPr>
+          <w:rFonts w:ascii="Consolas" w:eastAsia="Times New Roman" w:hAnsi="Consolas" w:cs="Times New Roman"/>
+          <w:color w:val="89DDFF"/>
+          <w:sz w:val="21"/>
+          <w:szCs w:val="21"/>
+        </w:rPr>
+        <w:t>,</w:t>
+      </w:r>
+      <w:r>
+        <w:rPr>
+          <w:rFonts w:ascii="Consolas" w:eastAsia="Times New Roman" w:hAnsi="Consolas" w:cs="Times New Roman"/>
+          <w:color w:val="BB9AF7"/>
+          <w:sz w:val="21"/>
+          <w:szCs w:val="21"/>
+        </w:rPr>
+        <w:t xml:space="preserve"> </w:t>
+      </w:r>
+      <w:r>
+        <w:rPr>
+          <w:rFonts w:ascii="Consolas" w:eastAsia="Times New Roman" w:hAnsi="Consolas" w:cs="Times New Roman"/>
+          <w:color w:val="FF9E64"/>
+          <w:sz w:val="21"/>
+          <w:szCs w:val="21"/>
+        </w:rPr>
+        <w:t>44</w:t>
+      </w:r>
+      <w:r>
+        <w:rPr>
+          <w:rFonts w:ascii="Consolas" w:eastAsia="Times New Roman" w:hAnsi="Consolas" w:cs="Times New Roman"/>
+          <w:color w:val="9ABDF5"/>
+          <w:sz w:val="21"/>
+          <w:szCs w:val="21"/>
+        </w:rPr>
+        <w:t>))</w:t>
       </w:r>
       <w:r>
         <w:rPr>

</xml_diff>